<commit_message>
Upload final, unreviewed version of homework 2. Also powerpoints for plots
I am including the powerpoint which is how I made most of the images for the plots in homework 2, if anything is incorrect this should make it easier to correct.
</commit_message>
<xml_diff>
--- a/hw2/5715_hw2.docx
+++ b/hw2/5715_hw2.docx
@@ -447,8 +447,6 @@
                 <w:rFonts w:hint="eastAsia"/>
               </w:rPr>
             </w:pPr>
-            <w:bookmarkStart w:id="0" w:name="_GoBack"/>
-            <w:bookmarkEnd w:id="0"/>
           </w:p>
         </w:tc>
         <w:tc>
@@ -3671,7 +3669,7 @@
                 <w:color w:val="FF0000"/>
               </w:rPr>
             </w:pPr>
-            <w:commentRangeStart w:id="1"/>
+            <w:commentRangeStart w:id="0"/>
             <w:proofErr w:type="spellStart"/>
             <w:r>
               <w:rPr>
@@ -3680,7 +3678,7 @@
               </w:rPr>
               <w:t>Rating_Type</w:t>
             </w:r>
-            <w:commentRangeEnd w:id="1"/>
+            <w:commentRangeEnd w:id="0"/>
             <w:proofErr w:type="spellEnd"/>
             <w:r>
               <w:rPr>
@@ -3688,7 +3686,7 @@
                 <w:rFonts w:cs="Mangal"/>
                 <w:color w:val="FF0000"/>
               </w:rPr>
-              <w:commentReference w:id="1"/>
+              <w:commentReference w:id="0"/>
             </w:r>
           </w:p>
         </w:tc>
@@ -17347,15 +17345,25 @@
             <w:r>
               <w:rPr>
                 <w:rFonts w:ascii="Times New Roman" w:hAnsi="Times New Roman" w:cs="Times New Roman"/>
+                <w:color w:val="FF0000"/>
                 <w:u w:val="single"/>
               </w:rPr>
-              <w:t>_____________</w:t>
-            </w:r>
-          </w:p>
-          <w:p>
-            <w:pPr>
-              <w:rPr>
-                <w:rFonts w:ascii="Times New Roman" w:hAnsi="Times New Roman" w:cs="Times New Roman"/>
+              <w:t>O</w:t>
+            </w:r>
+            <w:r>
+              <w:rPr>
+                <w:rFonts w:ascii="Times New Roman" w:hAnsi="Times New Roman" w:cs="Times New Roman"/>
+                <w:color w:val="FF0000"/>
+                <w:u w:val="single"/>
+              </w:rPr>
+              <w:t>rigin</w:t>
+            </w:r>
+          </w:p>
+          <w:p>
+            <w:pPr>
+              <w:rPr>
+                <w:rFonts w:ascii="Times New Roman" w:hAnsi="Times New Roman" w:cs="Times New Roman"/>
+                <w:color w:val="FF0000"/>
               </w:rPr>
             </w:pPr>
             <w:r>
@@ -17373,142 +17381,167 @@
             <w:r>
               <w:rPr>
                 <w:rFonts w:ascii="Times New Roman" w:hAnsi="Times New Roman" w:cs="Times New Roman"/>
+                <w:color w:val="FF0000"/>
                 <w:u w:val="single"/>
               </w:rPr>
-              <w:t>_______</w:t>
-            </w:r>
-            <w:r>
-              <w:rPr>
-                <w:rFonts w:ascii="Times New Roman" w:hAnsi="Times New Roman" w:cs="Times New Roman"/>
+              <w:t>EDGE</w:t>
+            </w:r>
+          </w:p>
+          <w:p>
+            <w:pPr>
+              <w:rPr>
+                <w:rFonts w:ascii="Times New Roman" w:hAnsi="Times New Roman" w:cs="Times New Roman"/>
+              </w:rPr>
+            </w:pPr>
+            <w:r>
+              <w:rPr>
+                <w:rFonts w:ascii="Times New Roman" w:hAnsi="Times New Roman" w:cs="Times New Roman"/>
+              </w:rPr>
+              <w:t xml:space="preserve">        WHERE </w:t>
+            </w:r>
+            <w:r>
+              <w:rPr>
+                <w:rFonts w:ascii="Times New Roman" w:hAnsi="Times New Roman" w:cs="Times New Roman"/>
+                <w:color w:val="FF0000"/>
                 <w:u w:val="single"/>
               </w:rPr>
+              <w:t>Destination = ‘I’</w:t>
+            </w:r>
+          </w:p>
+          <w:p>
+            <w:pPr>
+              <w:rPr>
+                <w:rFonts w:ascii="Times New Roman" w:hAnsi="Times New Roman" w:cs="Times New Roman"/>
+              </w:rPr>
+            </w:pPr>
+            <w:r>
+              <w:rPr>
+                <w:rFonts w:ascii="Times New Roman" w:hAnsi="Times New Roman" w:cs="Times New Roman"/>
+              </w:rPr>
+              <w:t>)</w:t>
+            </w:r>
+          </w:p>
+          <w:p>
+            <w:pPr>
+              <w:rPr>
+                <w:rFonts w:ascii="Times New Roman" w:hAnsi="Times New Roman" w:cs="Times New Roman"/>
+              </w:rPr>
+            </w:pPr>
+            <w:r>
+              <w:rPr>
+                <w:rFonts w:ascii="Times New Roman" w:hAnsi="Times New Roman" w:cs="Times New Roman"/>
+              </w:rPr>
+              <w:t>UNION</w:t>
+            </w:r>
+          </w:p>
+          <w:p>
+            <w:pPr>
+              <w:rPr>
+                <w:rFonts w:ascii="Times New Roman" w:hAnsi="Times New Roman" w:cs="Times New Roman"/>
+                <w:color w:val="FF0000"/>
+              </w:rPr>
+            </w:pPr>
+            <w:r>
+              <w:rPr>
+                <w:rFonts w:ascii="Times New Roman" w:hAnsi="Times New Roman" w:cs="Times New Roman"/>
+              </w:rPr>
+              <w:t>(</w:t>
+            </w:r>
+            <w:r>
+              <w:rPr>
+                <w:rFonts w:ascii="Times New Roman" w:hAnsi="Times New Roman" w:cs="Times New Roman"/>
+              </w:rPr>
+              <w:t xml:space="preserve">SELECT </w:t>
+            </w:r>
+            <w:proofErr w:type="spellStart"/>
+            <w:r>
+              <w:rPr>
+                <w:rFonts w:ascii="Times New Roman" w:hAnsi="Times New Roman" w:cs="Times New Roman"/>
+                <w:color w:val="FF0000"/>
+                <w:u w:val="single"/>
+              </w:rPr>
+              <w:t>EDGE.</w:t>
+            </w:r>
+            <w:r>
+              <w:rPr>
+                <w:rFonts w:ascii="Times New Roman" w:hAnsi="Times New Roman" w:cs="Times New Roman"/>
+                <w:color w:val="FF0000"/>
+                <w:u w:val="single"/>
+              </w:rPr>
+              <w:t>Origin</w:t>
+            </w:r>
+            <w:proofErr w:type="spellEnd"/>
+          </w:p>
+          <w:p>
+            <w:pPr>
+              <w:rPr>
+                <w:rFonts w:ascii="Times New Roman" w:hAnsi="Times New Roman" w:cs="Times New Roman"/>
+                <w:color w:val="FF0000"/>
+              </w:rPr>
+            </w:pPr>
+            <w:r>
+              <w:rPr>
+                <w:rFonts w:ascii="Times New Roman" w:hAnsi="Times New Roman" w:cs="Times New Roman"/>
+              </w:rPr>
+              <w:t xml:space="preserve">  FROM</w:t>
+            </w:r>
+            <w:r>
+              <w:rPr>
+                <w:rFonts w:ascii="Times New Roman" w:hAnsi="Times New Roman" w:cs="Times New Roman"/>
+              </w:rPr>
               <w:t xml:space="preserve"> </w:t>
             </w:r>
             <w:r>
               <w:rPr>
                 <w:rFonts w:ascii="Times New Roman" w:hAnsi="Times New Roman" w:cs="Times New Roman"/>
+                <w:color w:val="FF0000"/>
                 <w:u w:val="single"/>
               </w:rPr>
-              <w:t>______</w:t>
-            </w:r>
-          </w:p>
-          <w:p>
-            <w:pPr>
-              <w:rPr>
-                <w:rFonts w:ascii="Times New Roman" w:hAnsi="Times New Roman" w:cs="Times New Roman"/>
-              </w:rPr>
-            </w:pPr>
-            <w:r>
-              <w:rPr>
-                <w:rFonts w:ascii="Times New Roman" w:hAnsi="Times New Roman" w:cs="Times New Roman"/>
-              </w:rPr>
-              <w:t xml:space="preserve">        WHERE </w:t>
-            </w:r>
-            <w:r>
-              <w:rPr>
-                <w:rFonts w:ascii="Times New Roman" w:hAnsi="Times New Roman" w:cs="Times New Roman"/>
+              <w:t>EDGE, X</w:t>
+            </w:r>
+          </w:p>
+          <w:p>
+            <w:pPr>
+              <w:rPr>
+                <w:rFonts w:ascii="Times New Roman" w:hAnsi="Times New Roman" w:cs="Times New Roman"/>
+                <w:color w:val="FF0000"/>
                 <w:u w:val="single"/>
               </w:rPr>
-              <w:t>_____________</w:t>
-            </w:r>
-          </w:p>
-          <w:p>
-            <w:pPr>
-              <w:rPr>
-                <w:rFonts w:ascii="Times New Roman" w:hAnsi="Times New Roman" w:cs="Times New Roman"/>
-              </w:rPr>
-            </w:pPr>
-            <w:r>
-              <w:rPr>
-                <w:rFonts w:ascii="Times New Roman" w:hAnsi="Times New Roman" w:cs="Times New Roman"/>
-              </w:rPr>
-              <w:t>)</w:t>
-            </w:r>
-          </w:p>
-          <w:p>
-            <w:pPr>
-              <w:rPr>
-                <w:rFonts w:ascii="Times New Roman" w:hAnsi="Times New Roman" w:cs="Times New Roman"/>
-              </w:rPr>
-            </w:pPr>
-            <w:r>
-              <w:rPr>
-                <w:rFonts w:ascii="Times New Roman" w:hAnsi="Times New Roman" w:cs="Times New Roman"/>
-              </w:rPr>
-              <w:t>UNION</w:t>
-            </w:r>
-          </w:p>
-          <w:p>
-            <w:pPr>
-              <w:rPr>
-                <w:rFonts w:ascii="Times New Roman" w:hAnsi="Times New Roman" w:cs="Times New Roman"/>
-              </w:rPr>
-            </w:pPr>
-            <w:r>
-              <w:rPr>
-                <w:rFonts w:ascii="Times New Roman" w:hAnsi="Times New Roman" w:cs="Times New Roman"/>
-              </w:rPr>
-              <w:t>(</w:t>
-            </w:r>
-            <w:r>
-              <w:rPr>
-                <w:rFonts w:ascii="Times New Roman" w:hAnsi="Times New Roman" w:cs="Times New Roman"/>
-              </w:rPr>
-              <w:t xml:space="preserve">SELECT </w:t>
-            </w:r>
-            <w:r>
-              <w:rPr>
-                <w:rFonts w:ascii="Times New Roman" w:hAnsi="Times New Roman" w:cs="Times New Roman"/>
+            </w:pPr>
+            <w:r>
+              <w:rPr>
+                <w:rFonts w:ascii="Times New Roman" w:hAnsi="Times New Roman" w:cs="Times New Roman"/>
+              </w:rPr>
+              <w:t xml:space="preserve">  WHERE </w:t>
+            </w:r>
+            <w:proofErr w:type="spellStart"/>
+            <w:r>
+              <w:rPr>
+                <w:rFonts w:ascii="Times New Roman" w:hAnsi="Times New Roman" w:cs="Times New Roman"/>
+                <w:color w:val="FF0000"/>
                 <w:u w:val="single"/>
               </w:rPr>
-              <w:t>____________</w:t>
-            </w:r>
-          </w:p>
-          <w:p>
-            <w:pPr>
-              <w:rPr>
-                <w:rFonts w:ascii="Times New Roman" w:hAnsi="Times New Roman" w:cs="Times New Roman"/>
-              </w:rPr>
-            </w:pPr>
-            <w:r>
-              <w:rPr>
-                <w:rFonts w:ascii="Times New Roman" w:hAnsi="Times New Roman" w:cs="Times New Roman"/>
-              </w:rPr>
-              <w:t xml:space="preserve">  FROM</w:t>
-            </w:r>
-            <w:r>
-              <w:rPr>
-                <w:rFonts w:ascii="Times New Roman" w:hAnsi="Times New Roman" w:cs="Times New Roman"/>
-              </w:rPr>
-              <w:t xml:space="preserve"> </w:t>
-            </w:r>
-            <w:r>
-              <w:rPr>
-                <w:rFonts w:ascii="Times New Roman" w:hAnsi="Times New Roman" w:cs="Times New Roman"/>
+              <w:t>EDGE.Destination</w:t>
+            </w:r>
+            <w:proofErr w:type="spellEnd"/>
+            <w:r>
+              <w:rPr>
+                <w:rFonts w:ascii="Times New Roman" w:hAnsi="Times New Roman" w:cs="Times New Roman"/>
+                <w:color w:val="FF0000"/>
                 <w:u w:val="single"/>
               </w:rPr>
-              <w:t>_____________</w:t>
-            </w:r>
-          </w:p>
-          <w:p>
-            <w:pPr>
-              <w:rPr>
-                <w:rFonts w:ascii="Times New Roman" w:hAnsi="Times New Roman" w:cs="Times New Roman"/>
-              </w:rPr>
-            </w:pPr>
-            <w:r>
-              <w:rPr>
-                <w:rFonts w:ascii="Times New Roman" w:hAnsi="Times New Roman" w:cs="Times New Roman"/>
-              </w:rPr>
-              <w:t xml:space="preserve">  WHERE </w:t>
-            </w:r>
-            <w:r>
-              <w:rPr>
-                <w:rFonts w:ascii="Times New Roman" w:hAnsi="Times New Roman" w:cs="Times New Roman"/>
+              <w:t xml:space="preserve"> = </w:t>
+            </w:r>
+            <w:proofErr w:type="spellStart"/>
+            <w:r>
+              <w:rPr>
+                <w:rFonts w:ascii="Times New Roman" w:hAnsi="Times New Roman" w:cs="Times New Roman"/>
+                <w:color w:val="FF0000"/>
                 <w:u w:val="single"/>
               </w:rPr>
-              <w:t>_____________</w:t>
-            </w:r>
+              <w:t>X.end</w:t>
+            </w:r>
+            <w:proofErr w:type="spellEnd"/>
           </w:p>
           <w:p>
             <w:pPr>
@@ -17682,8 +17715,16 @@
       <w:pPr>
         <w:rPr>
           <w:rFonts w:ascii="Times New Roman" w:hAnsi="Times New Roman" w:cs="Times New Roman"/>
-        </w:rPr>
-      </w:pPr>
+          <w:color w:val="FF0000"/>
+        </w:rPr>
+      </w:pPr>
+      <w:r>
+        <w:rPr>
+          <w:rFonts w:ascii="Times New Roman" w:hAnsi="Times New Roman" w:cs="Times New Roman"/>
+          <w:color w:val="FF0000"/>
+        </w:rPr>
+        <w:t>J, H, F, E, B, A</w:t>
+      </w:r>
     </w:p>
     <w:p>
       <w:pPr>
@@ -17698,89 +17739,170 @@
           <w:rFonts w:ascii="Times New Roman" w:hAnsi="Times New Roman" w:cs="Times New Roman"/>
         </w:rPr>
       </w:pPr>
+      <w:r>
+        <w:rPr>
+          <w:rFonts w:ascii="Times New Roman" w:hAnsi="Times New Roman" w:cs="Times New Roman"/>
+        </w:rPr>
+        <w:t>(iii) What is the minimum number of cut-edges to partition the nodes of</w:t>
+      </w:r>
+      <w:r>
+        <w:rPr>
+          <w:rFonts w:ascii="Times New Roman" w:hAnsi="Times New Roman" w:cs="Times New Roman"/>
+        </w:rPr>
+        <w:t xml:space="preserve"> the directed graph in Figure 7</w:t>
+      </w:r>
+      <w:r>
+        <w:rPr>
+          <w:rFonts w:ascii="Times New Roman" w:hAnsi="Times New Roman" w:cs="Times New Roman"/>
+        </w:rPr>
+        <w:t xml:space="preserve"> into 2 equal halves (of</w:t>
+      </w:r>
+      <w:r>
+        <w:rPr>
+          <w:rFonts w:ascii="Times New Roman" w:hAnsi="Times New Roman" w:cs="Times New Roman"/>
+        </w:rPr>
+        <w:t xml:space="preserve"> </w:t>
+      </w:r>
+      <w:r>
+        <w:rPr>
+          <w:rFonts w:ascii="Times New Roman" w:hAnsi="Times New Roman" w:cs="Times New Roman"/>
+          <w:color w:val="000000" w:themeColor="text1"/>
+        </w:rPr>
+        <w:t>5</w:t>
+      </w:r>
+      <w:r>
+        <w:rPr>
+          <w:rFonts w:ascii="Times New Roman" w:hAnsi="Times New Roman" w:cs="Times New Roman"/>
+        </w:rPr>
+        <w:t xml:space="preserve"> nodes each)? List the cut-edges to justify your answer.</w:t>
+      </w:r>
     </w:p>
     <w:p>
       <w:pPr>
-        <w:rPr>
-          <w:rFonts w:ascii="Times New Roman" w:hAnsi="Times New Roman" w:cs="Times New Roman"/>
+        <w:pStyle w:val="Standard"/>
+        <w:rPr>
+          <w:rFonts w:ascii="Times New Roman" w:hAnsi="Times New Roman" w:cs="Times New Roman"/>
+          <w:b/>
+          <w:sz w:val="22"/>
+          <w:szCs w:val="22"/>
         </w:rPr>
       </w:pPr>
     </w:p>
     <w:p>
       <w:pPr>
-        <w:rPr>
-          <w:rFonts w:ascii="Times New Roman" w:hAnsi="Times New Roman" w:cs="Times New Roman"/>
-        </w:rPr>
-      </w:pPr>
+        <w:pStyle w:val="Standard"/>
+        <w:rPr>
+          <w:rFonts w:ascii="Times New Roman" w:hAnsi="Times New Roman" w:cs="Times New Roman"/>
+          <w:color w:val="FF0000"/>
+          <w:sz w:val="22"/>
+          <w:szCs w:val="22"/>
+        </w:rPr>
+      </w:pPr>
+      <w:r>
+        <w:rPr>
+          <w:rFonts w:ascii="Times New Roman" w:hAnsi="Times New Roman" w:cs="Times New Roman"/>
+          <w:color w:val="FF0000"/>
+          <w:sz w:val="22"/>
+          <w:szCs w:val="22"/>
+        </w:rPr>
+        <w:t>The minimum number of cut-edges is 3: E-&gt;H,</w:t>
+      </w:r>
+      <w:r>
+        <w:rPr>
+          <w:rFonts w:ascii="Times New Roman" w:hAnsi="Times New Roman" w:cs="Times New Roman"/>
+          <w:color w:val="FF0000"/>
+          <w:sz w:val="22"/>
+          <w:szCs w:val="22"/>
+        </w:rPr>
+        <w:t xml:space="preserve"> F-&gt;J, and G-&gt;</w:t>
+      </w:r>
+      <w:proofErr w:type="gramStart"/>
+      <w:r>
+        <w:rPr>
+          <w:rFonts w:ascii="Times New Roman" w:hAnsi="Times New Roman" w:cs="Times New Roman"/>
+          <w:color w:val="FF0000"/>
+          <w:sz w:val="22"/>
+          <w:szCs w:val="22"/>
+        </w:rPr>
+        <w:t>F</w:t>
+      </w:r>
+      <w:r>
+        <w:rPr>
+          <w:rFonts w:ascii="Times New Roman" w:hAnsi="Times New Roman" w:cs="Times New Roman"/>
+          <w:color w:val="FF0000"/>
+          <w:sz w:val="22"/>
+          <w:szCs w:val="22"/>
+        </w:rPr>
+        <w:t xml:space="preserve"> </w:t>
+      </w:r>
+      <w:r>
+        <w:rPr>
+          <w:rFonts w:ascii="Times New Roman" w:hAnsi="Times New Roman" w:cs="Times New Roman"/>
+          <w:color w:val="FF0000"/>
+          <w:sz w:val="22"/>
+          <w:szCs w:val="22"/>
+        </w:rPr>
+        <w:t xml:space="preserve"> OR</w:t>
+      </w:r>
+      <w:proofErr w:type="gramEnd"/>
+      <w:r>
+        <w:rPr>
+          <w:rFonts w:ascii="Times New Roman" w:hAnsi="Times New Roman" w:cs="Times New Roman"/>
+          <w:color w:val="FF0000"/>
+          <w:sz w:val="22"/>
+          <w:szCs w:val="22"/>
+        </w:rPr>
+        <w:t xml:space="preserve">  B-&gt;E, E-&gt;F, F-&gt;J</w:t>
+      </w:r>
     </w:p>
     <w:p>
       <w:pPr>
-        <w:rPr>
-          <w:rFonts w:ascii="Times New Roman" w:hAnsi="Times New Roman" w:cs="Times New Roman"/>
+        <w:pStyle w:val="Standard"/>
+        <w:rPr>
+          <w:rFonts w:ascii="Times New Roman" w:hAnsi="Times New Roman" w:cs="Times New Roman"/>
+          <w:b/>
+          <w:sz w:val="22"/>
+          <w:szCs w:val="22"/>
         </w:rPr>
       </w:pPr>
     </w:p>
     <w:p>
       <w:pPr>
-        <w:rPr>
-          <w:rFonts w:ascii="Times New Roman" w:hAnsi="Times New Roman" w:cs="Times New Roman"/>
+        <w:pStyle w:val="Standard"/>
+        <w:rPr>
+          <w:rFonts w:ascii="Times New Roman" w:hAnsi="Times New Roman" w:cs="Times New Roman"/>
+          <w:b/>
+          <w:sz w:val="22"/>
+          <w:szCs w:val="22"/>
         </w:rPr>
       </w:pPr>
     </w:p>
     <w:p>
       <w:pPr>
-        <w:rPr>
-          <w:rFonts w:ascii="Times New Roman" w:hAnsi="Times New Roman" w:cs="Times New Roman"/>
+        <w:pStyle w:val="Standard"/>
+        <w:rPr>
+          <w:rFonts w:ascii="Times New Roman" w:hAnsi="Times New Roman" w:cs="Times New Roman"/>
+          <w:b/>
+          <w:sz w:val="22"/>
+          <w:szCs w:val="22"/>
         </w:rPr>
       </w:pPr>
     </w:p>
     <w:p>
       <w:pPr>
-        <w:rPr>
-          <w:rFonts w:ascii="Times New Roman" w:hAnsi="Times New Roman" w:cs="Times New Roman"/>
-        </w:rPr>
-      </w:pPr>
-      <w:r>
-        <w:rPr>
-          <w:rFonts w:ascii="Times New Roman" w:hAnsi="Times New Roman" w:cs="Times New Roman"/>
-        </w:rPr>
-        <w:t>(iii) What is the minimum number of cut-edges to partition the nodes of</w:t>
-      </w:r>
-      <w:r>
-        <w:rPr>
-          <w:rFonts w:ascii="Times New Roman" w:hAnsi="Times New Roman" w:cs="Times New Roman"/>
-        </w:rPr>
-        <w:t xml:space="preserve"> the directed graph in Figure 7</w:t>
-      </w:r>
-      <w:r>
-        <w:rPr>
-          <w:rFonts w:ascii="Times New Roman" w:hAnsi="Times New Roman" w:cs="Times New Roman"/>
-        </w:rPr>
-        <w:t xml:space="preserve"> into 2 equal halves (of</w:t>
-      </w:r>
-      <w:r>
-        <w:rPr>
-          <w:rFonts w:ascii="Times New Roman" w:hAnsi="Times New Roman" w:cs="Times New Roman"/>
-        </w:rPr>
-        <w:t xml:space="preserve"> </w:t>
-      </w:r>
-      <w:r>
-        <w:rPr>
-          <w:rFonts w:ascii="Times New Roman" w:hAnsi="Times New Roman" w:cs="Times New Roman"/>
-          <w:color w:val="000000" w:themeColor="text1"/>
-        </w:rPr>
-        <w:t>5</w:t>
-      </w:r>
-      <w:r>
-        <w:rPr>
-          <w:rFonts w:ascii="Times New Roman" w:hAnsi="Times New Roman" w:cs="Times New Roman"/>
-        </w:rPr>
-        <w:t xml:space="preserve"> nodes each)? List the cut-edges to justify your answer.</w:t>
-      </w:r>
+        <w:pStyle w:val="Standard"/>
+        <w:rPr>
+          <w:rFonts w:ascii="Times New Roman" w:hAnsi="Times New Roman" w:cs="Times New Roman"/>
+          <w:b/>
+          <w:sz w:val="22"/>
+          <w:szCs w:val="22"/>
+        </w:rPr>
+      </w:pPr>
     </w:p>
     <w:p>
       <w:pPr>
         <w:pStyle w:val="Standard"/>
+        <w:jc w:val="both"/>
         <w:rPr>
           <w:rFonts w:ascii="Times New Roman" w:hAnsi="Times New Roman" w:cs="Times New Roman"/>
           <w:b/>
@@ -17792,142 +17914,21 @@
     <w:p>
       <w:pPr>
         <w:pStyle w:val="Standard"/>
+        <w:jc w:val="both"/>
+        <w:rPr>
+          <w:rFonts w:ascii="Times New Roman" w:hAnsi="Times New Roman" w:cs="Times New Roman"/>
+          <w:sz w:val="22"/>
+          <w:szCs w:val="22"/>
+        </w:rPr>
+      </w:pPr>
+      <w:r>
         <w:rPr>
           <w:rFonts w:ascii="Times New Roman" w:hAnsi="Times New Roman" w:cs="Times New Roman"/>
           <w:b/>
           <w:sz w:val="22"/>
           <w:szCs w:val="22"/>
         </w:rPr>
-      </w:pPr>
-    </w:p>
-    <w:p>
-      <w:pPr>
-        <w:pStyle w:val="Standard"/>
-        <w:rPr>
-          <w:rFonts w:ascii="Times New Roman" w:hAnsi="Times New Roman" w:cs="Times New Roman"/>
-          <w:b/>
-          <w:sz w:val="22"/>
-          <w:szCs w:val="22"/>
-        </w:rPr>
-      </w:pPr>
-    </w:p>
-    <w:p>
-      <w:pPr>
-        <w:pStyle w:val="Standard"/>
-        <w:rPr>
-          <w:rFonts w:ascii="Times New Roman" w:hAnsi="Times New Roman" w:cs="Times New Roman"/>
-          <w:b/>
-          <w:sz w:val="22"/>
-          <w:szCs w:val="22"/>
-        </w:rPr>
-      </w:pPr>
-    </w:p>
-    <w:p>
-      <w:pPr>
-        <w:pStyle w:val="Standard"/>
-        <w:rPr>
-          <w:rFonts w:ascii="Times New Roman" w:hAnsi="Times New Roman" w:cs="Times New Roman"/>
-          <w:b/>
-          <w:sz w:val="22"/>
-          <w:szCs w:val="22"/>
-        </w:rPr>
-      </w:pPr>
-    </w:p>
-    <w:p>
-      <w:pPr>
-        <w:pStyle w:val="Standard"/>
-        <w:rPr>
-          <w:rFonts w:ascii="Times New Roman" w:hAnsi="Times New Roman" w:cs="Times New Roman"/>
-          <w:b/>
-          <w:sz w:val="22"/>
-          <w:szCs w:val="22"/>
-        </w:rPr>
-      </w:pPr>
-    </w:p>
-    <w:p>
-      <w:pPr>
-        <w:pStyle w:val="Standard"/>
-        <w:rPr>
-          <w:rFonts w:ascii="Times New Roman" w:hAnsi="Times New Roman" w:cs="Times New Roman"/>
-          <w:b/>
-          <w:sz w:val="22"/>
-          <w:szCs w:val="22"/>
-        </w:rPr>
-      </w:pPr>
-    </w:p>
-    <w:p>
-      <w:pPr>
-        <w:pStyle w:val="Standard"/>
-        <w:rPr>
-          <w:rFonts w:ascii="Times New Roman" w:hAnsi="Times New Roman" w:cs="Times New Roman"/>
-          <w:b/>
-          <w:sz w:val="22"/>
-          <w:szCs w:val="22"/>
-        </w:rPr>
-      </w:pPr>
-    </w:p>
-    <w:p>
-      <w:pPr>
-        <w:pStyle w:val="Standard"/>
-        <w:rPr>
-          <w:rFonts w:ascii="Times New Roman" w:hAnsi="Times New Roman" w:cs="Times New Roman"/>
-          <w:b/>
-          <w:sz w:val="22"/>
-          <w:szCs w:val="22"/>
-        </w:rPr>
-      </w:pPr>
-    </w:p>
-    <w:p>
-      <w:pPr>
-        <w:pStyle w:val="Standard"/>
-        <w:rPr>
-          <w:rFonts w:ascii="Times New Roman" w:hAnsi="Times New Roman" w:cs="Times New Roman"/>
-          <w:b/>
-          <w:sz w:val="22"/>
-          <w:szCs w:val="22"/>
-        </w:rPr>
-      </w:pPr>
-    </w:p>
-    <w:p>
-      <w:pPr>
-        <w:pStyle w:val="Standard"/>
-        <w:rPr>
-          <w:rFonts w:ascii="Times New Roman" w:hAnsi="Times New Roman" w:cs="Times New Roman"/>
-          <w:b/>
-          <w:sz w:val="22"/>
-          <w:szCs w:val="22"/>
-        </w:rPr>
-      </w:pPr>
-    </w:p>
-    <w:p>
-      <w:pPr>
-        <w:pStyle w:val="Standard"/>
-        <w:jc w:val="both"/>
-        <w:rPr>
-          <w:rFonts w:ascii="Times New Roman" w:hAnsi="Times New Roman" w:cs="Times New Roman"/>
-          <w:b/>
-          <w:sz w:val="22"/>
-          <w:szCs w:val="22"/>
-        </w:rPr>
-      </w:pPr>
-    </w:p>
-    <w:p>
-      <w:pPr>
-        <w:pStyle w:val="Standard"/>
-        <w:jc w:val="both"/>
-        <w:rPr>
-          <w:rFonts w:ascii="Times New Roman" w:hAnsi="Times New Roman" w:cs="Times New Roman"/>
-          <w:sz w:val="22"/>
-          <w:szCs w:val="22"/>
-        </w:rPr>
-      </w:pPr>
-      <w:r>
-        <w:rPr>
-          <w:rFonts w:ascii="Times New Roman" w:hAnsi="Times New Roman" w:cs="Times New Roman"/>
-          <w:b/>
-          <w:sz w:val="22"/>
-          <w:szCs w:val="22"/>
-        </w:rPr>
+        <w:lastRenderedPageBreak/>
         <w:t>Q</w:t>
       </w:r>
       <w:r>
@@ -20739,6 +20740,17 @@
         </w:rPr>
         <w:t>.</w:t>
       </w:r>
+      <w:r>
+        <w:rPr>
+          <w:rFonts w:ascii="Times New Roman" w:hAnsi="Times New Roman" w:cs="Times New Roman"/>
+          <w:color w:val="FF0000"/>
+          <w:sz w:val="22"/>
+          <w:szCs w:val="22"/>
+        </w:rPr>
+        <w:t xml:space="preserve"> </w:t>
+      </w:r>
+      <w:bookmarkStart w:id="1" w:name="_GoBack"/>
+      <w:bookmarkEnd w:id="1"/>
     </w:p>
     <w:p>
       <w:pPr>
@@ -21888,7 +21900,6 @@
                 <w:sz w:val="22"/>
                 <w:szCs w:val="22"/>
               </w:rPr>
-              <w:lastRenderedPageBreak/>
               <w:t>Princeville</w:t>
             </w:r>
             <w:r>
@@ -22397,86 +22408,44 @@
           <w:szCs w:val="22"/>
         </w:rPr>
       </w:pPr>
-    </w:p>
-    <w:p>
-      <w:pPr>
-        <w:pStyle w:val="Standard"/>
-        <w:rPr>
-          <w:rFonts w:ascii="Times New Roman" w:hAnsi="Times New Roman" w:cs="Times New Roman"/>
-          <w:sz w:val="22"/>
-          <w:szCs w:val="22"/>
-        </w:rPr>
-      </w:pPr>
-    </w:p>
-    <w:p>
-      <w:pPr>
-        <w:pStyle w:val="Standard"/>
-        <w:rPr>
-          <w:rFonts w:ascii="Times New Roman" w:hAnsi="Times New Roman" w:cs="Times New Roman"/>
-          <w:sz w:val="22"/>
-          <w:szCs w:val="22"/>
-        </w:rPr>
-      </w:pPr>
-    </w:p>
-    <w:p>
-      <w:pPr>
-        <w:pStyle w:val="Standard"/>
-        <w:rPr>
-          <w:rFonts w:ascii="Times New Roman" w:hAnsi="Times New Roman" w:cs="Times New Roman"/>
-          <w:sz w:val="22"/>
-          <w:szCs w:val="22"/>
-        </w:rPr>
-      </w:pPr>
-    </w:p>
-    <w:p>
-      <w:pPr>
-        <w:pStyle w:val="Standard"/>
-        <w:rPr>
-          <w:rFonts w:ascii="Times New Roman" w:hAnsi="Times New Roman" w:cs="Times New Roman"/>
-          <w:sz w:val="22"/>
-          <w:szCs w:val="22"/>
-        </w:rPr>
-      </w:pPr>
-    </w:p>
-    <w:p>
-      <w:pPr>
-        <w:pStyle w:val="Standard"/>
-        <w:rPr>
-          <w:rFonts w:ascii="Times New Roman" w:hAnsi="Times New Roman" w:cs="Times New Roman"/>
-          <w:sz w:val="22"/>
-          <w:szCs w:val="22"/>
-        </w:rPr>
-      </w:pPr>
-    </w:p>
-    <w:p>
-      <w:pPr>
-        <w:pStyle w:val="Standard"/>
-        <w:rPr>
-          <w:rFonts w:ascii="Times New Roman" w:hAnsi="Times New Roman" w:cs="Times New Roman"/>
-          <w:sz w:val="22"/>
-          <w:szCs w:val="22"/>
-        </w:rPr>
-      </w:pPr>
-    </w:p>
-    <w:p>
-      <w:pPr>
-        <w:pStyle w:val="Standard"/>
-        <w:rPr>
-          <w:rFonts w:ascii="Times New Roman" w:hAnsi="Times New Roman" w:cs="Times New Roman"/>
-          <w:sz w:val="22"/>
-          <w:szCs w:val="22"/>
-        </w:rPr>
-      </w:pPr>
-    </w:p>
-    <w:p>
-      <w:pPr>
-        <w:pStyle w:val="Standard"/>
-        <w:rPr>
-          <w:rFonts w:ascii="Times New Roman" w:hAnsi="Times New Roman" w:cs="Times New Roman"/>
-          <w:sz w:val="22"/>
-          <w:szCs w:val="22"/>
-        </w:rPr>
-      </w:pPr>
+      <w:r>
+        <w:lastRenderedPageBreak/>
+        <w:drawing>
+          <wp:inline distT="0" distB="0" distL="0" distR="0" wp14:anchorId="3027DAA5" wp14:editId="6E1D6327">
+            <wp:extent cx="4818832" cy="2329682"/>
+            <wp:effectExtent l="0" t="0" r="1270" b="0"/>
+            <wp:docPr id="42" name="Picture 42"/>
+            <wp:cNvGraphicFramePr>
+              <a:graphicFrameLocks xmlns:a="http://schemas.openxmlformats.org/drawingml/2006/main" noChangeAspect="1"/>
+            </wp:cNvGraphicFramePr>
+            <a:graphic xmlns:a="http://schemas.openxmlformats.org/drawingml/2006/main">
+              <a:graphicData uri="http://schemas.openxmlformats.org/drawingml/2006/picture">
+                <pic:pic xmlns:pic="http://schemas.openxmlformats.org/drawingml/2006/picture">
+                  <pic:nvPicPr>
+                    <pic:cNvPr id="1" name=""/>
+                    <pic:cNvPicPr/>
+                  </pic:nvPicPr>
+                  <pic:blipFill>
+                    <a:blip r:embed="rId33"/>
+                    <a:stretch>
+                      <a:fillRect/>
+                    </a:stretch>
+                  </pic:blipFill>
+                  <pic:spPr>
+                    <a:xfrm>
+                      <a:off x="0" y="0"/>
+                      <a:ext cx="4833972" cy="2337002"/>
+                    </a:xfrm>
+                    <a:prstGeom prst="rect">
+                      <a:avLst/>
+                    </a:prstGeom>
+                  </pic:spPr>
+                </pic:pic>
+              </a:graphicData>
+            </a:graphic>
+          </wp:inline>
+        </w:drawing>
+      </w:r>
     </w:p>
     <w:p>
       <w:pPr>
@@ -22529,86 +22498,46 @@
           <w:szCs w:val="22"/>
         </w:rPr>
       </w:pPr>
-    </w:p>
-    <w:p>
-      <w:pPr>
-        <w:pStyle w:val="Standard"/>
-        <w:rPr>
-          <w:rFonts w:ascii="Times New Roman" w:hAnsi="Times New Roman" w:cs="Times New Roman"/>
-          <w:sz w:val="22"/>
-          <w:szCs w:val="22"/>
-        </w:rPr>
-      </w:pPr>
-    </w:p>
-    <w:p>
-      <w:pPr>
-        <w:pStyle w:val="Standard"/>
-        <w:rPr>
-          <w:rFonts w:ascii="Times New Roman" w:hAnsi="Times New Roman" w:cs="Times New Roman"/>
-          <w:sz w:val="22"/>
-          <w:szCs w:val="22"/>
-        </w:rPr>
-      </w:pPr>
-    </w:p>
-    <w:p>
-      <w:pPr>
-        <w:pStyle w:val="Standard"/>
-        <w:rPr>
-          <w:rFonts w:ascii="Times New Roman" w:hAnsi="Times New Roman" w:cs="Times New Roman"/>
-          <w:sz w:val="22"/>
-          <w:szCs w:val="22"/>
-        </w:rPr>
-      </w:pPr>
-    </w:p>
-    <w:p>
-      <w:pPr>
-        <w:pStyle w:val="Standard"/>
-        <w:rPr>
-          <w:rFonts w:ascii="Times New Roman" w:hAnsi="Times New Roman" w:cs="Times New Roman"/>
-          <w:sz w:val="22"/>
-          <w:szCs w:val="22"/>
-        </w:rPr>
-      </w:pPr>
-    </w:p>
-    <w:p>
-      <w:pPr>
-        <w:pStyle w:val="Standard"/>
-        <w:rPr>
-          <w:rFonts w:ascii="Times New Roman" w:hAnsi="Times New Roman" w:cs="Times New Roman"/>
-          <w:sz w:val="22"/>
-          <w:szCs w:val="22"/>
-        </w:rPr>
-      </w:pPr>
-    </w:p>
-    <w:p>
-      <w:pPr>
-        <w:pStyle w:val="Standard"/>
-        <w:rPr>
-          <w:rFonts w:ascii="Times New Roman" w:hAnsi="Times New Roman" w:cs="Times New Roman"/>
-          <w:sz w:val="22"/>
-          <w:szCs w:val="22"/>
-        </w:rPr>
-      </w:pPr>
-    </w:p>
-    <w:p>
-      <w:pPr>
-        <w:pStyle w:val="Standard"/>
-        <w:rPr>
-          <w:rFonts w:ascii="Times New Roman" w:hAnsi="Times New Roman" w:cs="Times New Roman"/>
-          <w:sz w:val="22"/>
-          <w:szCs w:val="22"/>
-        </w:rPr>
-      </w:pPr>
-    </w:p>
-    <w:p>
-      <w:pPr>
-        <w:pStyle w:val="Standard"/>
-        <w:rPr>
-          <w:rFonts w:ascii="Times New Roman" w:hAnsi="Times New Roman" w:cs="Times New Roman"/>
-          <w:sz w:val="22"/>
-          <w:szCs w:val="22"/>
-        </w:rPr>
-      </w:pPr>
+      <w:r>
+        <w:rPr>
+          <w:noProof/>
+        </w:rPr>
+        <w:drawing>
+          <wp:inline distT="0" distB="0" distL="0" distR="0" wp14:anchorId="23AFDB7D" wp14:editId="46E8A140">
+            <wp:extent cx="3680040" cy="2047440"/>
+            <wp:effectExtent l="0" t="0" r="0" b="0"/>
+            <wp:docPr id="43" name="Picture 43"/>
+            <wp:cNvGraphicFramePr>
+              <a:graphicFrameLocks xmlns:a="http://schemas.openxmlformats.org/drawingml/2006/main" noChangeAspect="1"/>
+            </wp:cNvGraphicFramePr>
+            <a:graphic xmlns:a="http://schemas.openxmlformats.org/drawingml/2006/main">
+              <a:graphicData uri="http://schemas.openxmlformats.org/drawingml/2006/picture">
+                <pic:pic xmlns:pic="http://schemas.openxmlformats.org/drawingml/2006/picture">
+                  <pic:nvPicPr>
+                    <pic:cNvPr id="1" name=""/>
+                    <pic:cNvPicPr/>
+                  </pic:nvPicPr>
+                  <pic:blipFill>
+                    <a:blip r:embed="rId34"/>
+                    <a:stretch>
+                      <a:fillRect/>
+                    </a:stretch>
+                  </pic:blipFill>
+                  <pic:spPr>
+                    <a:xfrm>
+                      <a:off x="0" y="0"/>
+                      <a:ext cx="3689492" cy="2052699"/>
+                    </a:xfrm>
+                    <a:prstGeom prst="rect">
+                      <a:avLst/>
+                    </a:prstGeom>
+                  </pic:spPr>
+                </pic:pic>
+              </a:graphicData>
+            </a:graphic>
+          </wp:inline>
+        </w:drawing>
+      </w:r>
     </w:p>
     <w:p>
       <w:pPr>
@@ -22757,7 +22686,1312 @@
         <w:pStyle w:val="Standard"/>
         <w:rPr>
           <w:rFonts w:ascii="Times New Roman" w:hAnsi="Times New Roman" w:cs="Times New Roman"/>
-          <w:color w:val="000000" w:themeColor="text1"/>
+          <w:color w:val="FF0000"/>
+          <w:sz w:val="22"/>
+          <w:szCs w:val="22"/>
+        </w:rPr>
+      </w:pPr>
+      <w:r>
+        <w:rPr>
+          <w:rFonts w:ascii="Times New Roman" w:hAnsi="Times New Roman" w:cs="Times New Roman"/>
+          <w:color w:val="FF0000"/>
+          <w:sz w:val="22"/>
+          <w:szCs w:val="22"/>
+        </w:rPr>
+        <w:t>Briefly, the routing algorithm is:</w:t>
+      </w:r>
+    </w:p>
+    <w:p>
+      <w:pPr>
+        <w:pStyle w:val="Standard"/>
+        <w:numPr>
+          <w:ilvl w:val="0"/>
+          <w:numId w:val="13"/>
+        </w:numPr>
+        <w:rPr>
+          <w:rFonts w:ascii="Times New Roman" w:hAnsi="Times New Roman" w:cs="Times New Roman"/>
+          <w:color w:val="FF0000"/>
+          <w:sz w:val="22"/>
+          <w:szCs w:val="22"/>
+        </w:rPr>
+      </w:pPr>
+      <w:proofErr w:type="spellStart"/>
+      <w:r>
+        <w:rPr>
+          <w:rFonts w:ascii="Times New Roman" w:hAnsi="Times New Roman" w:cs="Times New Roman"/>
+          <w:color w:val="FF0000"/>
+          <w:sz w:val="22"/>
+          <w:szCs w:val="22"/>
+        </w:rPr>
+        <w:t>Waini</w:t>
+      </w:r>
+      <w:r>
+        <w:rPr>
+          <w:rFonts w:ascii="Times New Roman" w:hAnsi="Times New Roman" w:cs="Times New Roman"/>
+          <w:color w:val="FF0000"/>
+          <w:sz w:val="22"/>
+          <w:szCs w:val="22"/>
+        </w:rPr>
+        <w:t>h</w:t>
+      </w:r>
+      <w:r>
+        <w:rPr>
+          <w:rFonts w:ascii="Times New Roman" w:hAnsi="Times New Roman" w:cs="Times New Roman"/>
+          <w:color w:val="FF0000"/>
+          <w:sz w:val="22"/>
+          <w:szCs w:val="22"/>
+        </w:rPr>
+        <w:t>a</w:t>
+      </w:r>
+      <w:proofErr w:type="spellEnd"/>
+      <w:r>
+        <w:rPr>
+          <w:rFonts w:ascii="Times New Roman" w:hAnsi="Times New Roman" w:cs="Times New Roman"/>
+          <w:color w:val="FF0000"/>
+          <w:sz w:val="22"/>
+          <w:szCs w:val="22"/>
+        </w:rPr>
+        <w:t xml:space="preserve"> </w:t>
+      </w:r>
+      <w:r>
+        <w:rPr>
+          <w:rFonts w:ascii="Times New Roman" w:hAnsi="Times New Roman" w:cs="Times New Roman"/>
+          <w:color w:val="FF0000"/>
+          <w:sz w:val="22"/>
+          <w:szCs w:val="22"/>
+        </w:rPr>
+        <w:t xml:space="preserve">and </w:t>
+      </w:r>
+      <w:proofErr w:type="spellStart"/>
+      <w:r>
+        <w:rPr>
+          <w:rFonts w:ascii="Times New Roman" w:hAnsi="Times New Roman" w:cs="Times New Roman"/>
+          <w:color w:val="FF0000"/>
+          <w:sz w:val="22"/>
+          <w:szCs w:val="22"/>
+        </w:rPr>
+        <w:t>Pahola</w:t>
+      </w:r>
+      <w:proofErr w:type="spellEnd"/>
+      <w:r>
+        <w:rPr>
+          <w:rFonts w:ascii="Times New Roman" w:hAnsi="Times New Roman" w:cs="Times New Roman"/>
+          <w:color w:val="FF0000"/>
+          <w:sz w:val="22"/>
+          <w:szCs w:val="22"/>
+        </w:rPr>
+        <w:t xml:space="preserve"> are both local nodes, so we fall into Case 4 in the hierarchical routing algorithm.</w:t>
+      </w:r>
+    </w:p>
+    <w:p>
+      <w:pPr>
+        <w:pStyle w:val="Standard"/>
+        <w:numPr>
+          <w:ilvl w:val="0"/>
+          <w:numId w:val="13"/>
+        </w:numPr>
+        <w:rPr>
+          <w:rFonts w:ascii="Times New Roman" w:hAnsi="Times New Roman" w:cs="Times New Roman"/>
+          <w:color w:val="FF0000"/>
+          <w:sz w:val="22"/>
+          <w:szCs w:val="22"/>
+        </w:rPr>
+      </w:pPr>
+      <w:r>
+        <w:rPr>
+          <w:rFonts w:ascii="Times New Roman" w:hAnsi="Times New Roman" w:cs="Times New Roman"/>
+          <w:color w:val="FF0000"/>
+          <w:sz w:val="22"/>
+          <w:szCs w:val="22"/>
+        </w:rPr>
+        <w:t xml:space="preserve">We iterate through the boundary nodes of </w:t>
+      </w:r>
+      <w:proofErr w:type="spellStart"/>
+      <w:r>
+        <w:rPr>
+          <w:rFonts w:ascii="Times New Roman" w:hAnsi="Times New Roman" w:cs="Times New Roman"/>
+          <w:color w:val="FF0000"/>
+          <w:sz w:val="22"/>
+          <w:szCs w:val="22"/>
+        </w:rPr>
+        <w:t>Wainiha’s</w:t>
+      </w:r>
+      <w:proofErr w:type="spellEnd"/>
+      <w:r>
+        <w:rPr>
+          <w:rFonts w:ascii="Times New Roman" w:hAnsi="Times New Roman" w:cs="Times New Roman"/>
+          <w:color w:val="FF0000"/>
+          <w:sz w:val="22"/>
+          <w:szCs w:val="22"/>
+        </w:rPr>
+        <w:t xml:space="preserve"> fragment graph: Princeville and Lihue</w:t>
+      </w:r>
+    </w:p>
+    <w:p>
+      <w:pPr>
+        <w:pStyle w:val="Standard"/>
+        <w:numPr>
+          <w:ilvl w:val="1"/>
+          <w:numId w:val="13"/>
+        </w:numPr>
+        <w:rPr>
+          <w:rFonts w:ascii="Times New Roman" w:hAnsi="Times New Roman" w:cs="Times New Roman"/>
+          <w:color w:val="FF0000"/>
+          <w:sz w:val="22"/>
+          <w:szCs w:val="22"/>
+        </w:rPr>
+      </w:pPr>
+      <w:r>
+        <w:rPr>
+          <w:rFonts w:ascii="Times New Roman" w:hAnsi="Times New Roman" w:cs="Times New Roman"/>
+          <w:color w:val="FF0000"/>
+          <w:sz w:val="22"/>
+          <w:szCs w:val="22"/>
+        </w:rPr>
+        <w:t xml:space="preserve">We iterate through the boundary nodes of </w:t>
+      </w:r>
+      <w:proofErr w:type="spellStart"/>
+      <w:r>
+        <w:rPr>
+          <w:rFonts w:ascii="Times New Roman" w:hAnsi="Times New Roman" w:cs="Times New Roman"/>
+          <w:color w:val="FF0000"/>
+          <w:sz w:val="22"/>
+          <w:szCs w:val="22"/>
+        </w:rPr>
+        <w:t>Pahola’s</w:t>
+      </w:r>
+      <w:proofErr w:type="spellEnd"/>
+      <w:r>
+        <w:rPr>
+          <w:rFonts w:ascii="Times New Roman" w:hAnsi="Times New Roman" w:cs="Times New Roman"/>
+          <w:color w:val="FF0000"/>
+          <w:sz w:val="22"/>
+          <w:szCs w:val="22"/>
+        </w:rPr>
+        <w:t xml:space="preserve"> fragment graph: </w:t>
+      </w:r>
+      <w:proofErr w:type="spellStart"/>
+      <w:r>
+        <w:rPr>
+          <w:rFonts w:ascii="Times New Roman" w:hAnsi="Times New Roman" w:cs="Times New Roman"/>
+          <w:color w:val="FF0000"/>
+          <w:sz w:val="22"/>
+          <w:szCs w:val="22"/>
+        </w:rPr>
+        <w:t>Wailoka</w:t>
+      </w:r>
+      <w:proofErr w:type="spellEnd"/>
+      <w:r>
+        <w:rPr>
+          <w:rFonts w:ascii="Times New Roman" w:hAnsi="Times New Roman" w:cs="Times New Roman"/>
+          <w:color w:val="FF0000"/>
+          <w:sz w:val="22"/>
+          <w:szCs w:val="22"/>
+        </w:rPr>
+        <w:t xml:space="preserve"> Village and Hilo</w:t>
+      </w:r>
+    </w:p>
+    <w:p>
+      <w:pPr>
+        <w:pStyle w:val="Standard"/>
+        <w:numPr>
+          <w:ilvl w:val="2"/>
+          <w:numId w:val="13"/>
+        </w:numPr>
+        <w:rPr>
+          <w:rFonts w:ascii="Times New Roman" w:hAnsi="Times New Roman" w:cs="Times New Roman"/>
+          <w:color w:val="FF0000"/>
+          <w:sz w:val="22"/>
+          <w:szCs w:val="22"/>
+        </w:rPr>
+      </w:pPr>
+      <w:r>
+        <w:rPr>
+          <w:rFonts w:ascii="Times New Roman" w:hAnsi="Times New Roman" w:cs="Times New Roman"/>
+          <w:color w:val="FF0000"/>
+          <w:sz w:val="22"/>
+          <w:szCs w:val="22"/>
+        </w:rPr>
+        <w:t xml:space="preserve">We </w:t>
+      </w:r>
+      <w:r>
+        <w:rPr>
+          <w:rFonts w:ascii="Times New Roman" w:hAnsi="Times New Roman" w:cs="Times New Roman"/>
+          <w:color w:val="FF0000"/>
+          <w:sz w:val="22"/>
+          <w:szCs w:val="22"/>
+        </w:rPr>
+        <w:t xml:space="preserve">do three shortest path queries and </w:t>
+      </w:r>
+      <w:r>
+        <w:rPr>
+          <w:rFonts w:ascii="Times New Roman" w:hAnsi="Times New Roman" w:cs="Times New Roman"/>
+          <w:color w:val="FF0000"/>
+          <w:sz w:val="22"/>
+          <w:szCs w:val="22"/>
+        </w:rPr>
+        <w:t xml:space="preserve">add the </w:t>
+      </w:r>
+      <w:r>
+        <w:rPr>
+          <w:rFonts w:ascii="Times New Roman" w:hAnsi="Times New Roman" w:cs="Times New Roman"/>
+          <w:color w:val="FF0000"/>
+          <w:sz w:val="22"/>
+          <w:szCs w:val="22"/>
+        </w:rPr>
+        <w:t xml:space="preserve">minimum </w:t>
+      </w:r>
+      <w:r>
+        <w:rPr>
+          <w:rFonts w:ascii="Times New Roman" w:hAnsi="Times New Roman" w:cs="Times New Roman"/>
+          <w:color w:val="FF0000"/>
+          <w:sz w:val="22"/>
+          <w:szCs w:val="22"/>
+        </w:rPr>
+        <w:t xml:space="preserve">cost to go from </w:t>
+      </w:r>
+      <w:proofErr w:type="spellStart"/>
+      <w:r>
+        <w:rPr>
+          <w:rFonts w:ascii="Times New Roman" w:hAnsi="Times New Roman" w:cs="Times New Roman"/>
+          <w:color w:val="FF0000"/>
+          <w:sz w:val="22"/>
+          <w:szCs w:val="22"/>
+        </w:rPr>
+        <w:t>Wainiha</w:t>
+      </w:r>
+      <w:proofErr w:type="spellEnd"/>
+      <w:r>
+        <w:rPr>
+          <w:rFonts w:ascii="Times New Roman" w:hAnsi="Times New Roman" w:cs="Times New Roman"/>
+          <w:color w:val="FF0000"/>
+          <w:sz w:val="22"/>
+          <w:szCs w:val="22"/>
+        </w:rPr>
+        <w:t xml:space="preserve"> to the current boundary, the</w:t>
+      </w:r>
+      <w:r>
+        <w:rPr>
+          <w:rFonts w:ascii="Times New Roman" w:hAnsi="Times New Roman" w:cs="Times New Roman"/>
+          <w:color w:val="FF0000"/>
+          <w:sz w:val="22"/>
+          <w:szCs w:val="22"/>
+        </w:rPr>
+        <w:t xml:space="preserve"> minimum</w:t>
+      </w:r>
+      <w:r>
+        <w:rPr>
+          <w:rFonts w:ascii="Times New Roman" w:hAnsi="Times New Roman" w:cs="Times New Roman"/>
+          <w:color w:val="FF0000"/>
+          <w:sz w:val="22"/>
+          <w:szCs w:val="22"/>
+        </w:rPr>
+        <w:t xml:space="preserve"> cost to go from </w:t>
+      </w:r>
+      <w:proofErr w:type="spellStart"/>
+      <w:r>
+        <w:rPr>
+          <w:rFonts w:ascii="Times New Roman" w:hAnsi="Times New Roman" w:cs="Times New Roman"/>
+          <w:color w:val="FF0000"/>
+          <w:sz w:val="22"/>
+          <w:szCs w:val="22"/>
+        </w:rPr>
+        <w:t>Pahola</w:t>
+      </w:r>
+      <w:proofErr w:type="spellEnd"/>
+      <w:r>
+        <w:rPr>
+          <w:rFonts w:ascii="Times New Roman" w:hAnsi="Times New Roman" w:cs="Times New Roman"/>
+          <w:color w:val="FF0000"/>
+          <w:sz w:val="22"/>
+          <w:szCs w:val="22"/>
+        </w:rPr>
+        <w:t xml:space="preserve"> to its current boundary, and </w:t>
+      </w:r>
+      <w:r>
+        <w:rPr>
+          <w:rFonts w:ascii="Times New Roman" w:hAnsi="Times New Roman" w:cs="Times New Roman"/>
+          <w:color w:val="FF0000"/>
+          <w:sz w:val="22"/>
+          <w:szCs w:val="22"/>
+        </w:rPr>
+        <w:t xml:space="preserve">the minimum cost to go from the current boundary of </w:t>
+      </w:r>
+      <w:proofErr w:type="spellStart"/>
+      <w:r>
+        <w:rPr>
+          <w:rFonts w:ascii="Times New Roman" w:hAnsi="Times New Roman" w:cs="Times New Roman"/>
+          <w:color w:val="FF0000"/>
+          <w:sz w:val="22"/>
+          <w:szCs w:val="22"/>
+        </w:rPr>
+        <w:t>Wainiha’s</w:t>
+      </w:r>
+      <w:proofErr w:type="spellEnd"/>
+      <w:r>
+        <w:rPr>
+          <w:rFonts w:ascii="Times New Roman" w:hAnsi="Times New Roman" w:cs="Times New Roman"/>
+          <w:color w:val="FF0000"/>
+          <w:sz w:val="22"/>
+          <w:szCs w:val="22"/>
+        </w:rPr>
+        <w:t xml:space="preserve"> fragment to the current boundary of </w:t>
+      </w:r>
+      <w:proofErr w:type="spellStart"/>
+      <w:r>
+        <w:rPr>
+          <w:rFonts w:ascii="Times New Roman" w:hAnsi="Times New Roman" w:cs="Times New Roman"/>
+          <w:color w:val="FF0000"/>
+          <w:sz w:val="22"/>
+          <w:szCs w:val="22"/>
+        </w:rPr>
+        <w:t>Pahola’s</w:t>
+      </w:r>
+      <w:proofErr w:type="spellEnd"/>
+      <w:r>
+        <w:rPr>
+          <w:rFonts w:ascii="Times New Roman" w:hAnsi="Times New Roman" w:cs="Times New Roman"/>
+          <w:color w:val="FF0000"/>
+          <w:sz w:val="22"/>
+          <w:szCs w:val="22"/>
+        </w:rPr>
+        <w:t xml:space="preserve"> fragment.</w:t>
+      </w:r>
+    </w:p>
+    <w:p>
+      <w:pPr>
+        <w:pStyle w:val="Standard"/>
+        <w:numPr>
+          <w:ilvl w:val="2"/>
+          <w:numId w:val="13"/>
+        </w:numPr>
+        <w:rPr>
+          <w:rFonts w:ascii="Times New Roman" w:hAnsi="Times New Roman" w:cs="Times New Roman"/>
+          <w:color w:val="FF0000"/>
+          <w:sz w:val="22"/>
+          <w:szCs w:val="22"/>
+        </w:rPr>
+      </w:pPr>
+      <w:r>
+        <w:rPr>
+          <w:rFonts w:ascii="Times New Roman" w:hAnsi="Times New Roman" w:cs="Times New Roman"/>
+          <w:color w:val="FF0000"/>
+          <w:sz w:val="22"/>
+          <w:szCs w:val="22"/>
+        </w:rPr>
+        <w:t xml:space="preserve">We store the results of the boundary nodes with the smallest total cost. </w:t>
+      </w:r>
+    </w:p>
+    <w:p>
+      <w:pPr>
+        <w:pStyle w:val="Standard"/>
+        <w:rPr>
+          <w:rFonts w:ascii="Times New Roman" w:hAnsi="Times New Roman" w:cs="Times New Roman"/>
+          <w:color w:val="FF0000"/>
+          <w:sz w:val="22"/>
+          <w:szCs w:val="22"/>
+        </w:rPr>
+      </w:pPr>
+    </w:p>
+    <w:p>
+      <w:pPr>
+        <w:pStyle w:val="Standard"/>
+        <w:rPr>
+          <w:rFonts w:ascii="Times New Roman" w:hAnsi="Times New Roman" w:cs="Times New Roman"/>
+          <w:color w:val="FF0000"/>
+          <w:sz w:val="22"/>
+          <w:szCs w:val="22"/>
+        </w:rPr>
+      </w:pPr>
+      <w:r>
+        <w:rPr>
+          <w:rFonts w:ascii="Times New Roman" w:hAnsi="Times New Roman" w:cs="Times New Roman"/>
+          <w:color w:val="FF0000"/>
+          <w:sz w:val="22"/>
+          <w:szCs w:val="22"/>
+        </w:rPr>
+        <w:t>So, for our example above,</w:t>
+      </w:r>
+      <w:r>
+        <w:rPr>
+          <w:rFonts w:ascii="Times New Roman" w:hAnsi="Times New Roman" w:cs="Times New Roman"/>
+          <w:color w:val="FF0000"/>
+          <w:sz w:val="22"/>
+          <w:szCs w:val="22"/>
+        </w:rPr>
+        <w:t xml:space="preserve"> we compute the shortest path from boundary nodes Princeville and Lihue to Hilo and </w:t>
+      </w:r>
+      <w:proofErr w:type="spellStart"/>
+      <w:r>
+        <w:rPr>
+          <w:rFonts w:ascii="Times New Roman" w:hAnsi="Times New Roman" w:cs="Times New Roman"/>
+          <w:color w:val="FF0000"/>
+          <w:sz w:val="22"/>
+          <w:szCs w:val="22"/>
+        </w:rPr>
+        <w:t>Wailoka</w:t>
+      </w:r>
+      <w:proofErr w:type="spellEnd"/>
+      <w:r>
+        <w:rPr>
+          <w:rFonts w:ascii="Times New Roman" w:hAnsi="Times New Roman" w:cs="Times New Roman"/>
+          <w:color w:val="FF0000"/>
+          <w:sz w:val="22"/>
+          <w:szCs w:val="22"/>
+        </w:rPr>
+        <w:t>.</w:t>
+      </w:r>
+    </w:p>
+    <w:p>
+      <w:pPr>
+        <w:pStyle w:val="Standard"/>
+        <w:numPr>
+          <w:ilvl w:val="0"/>
+          <w:numId w:val="14"/>
+        </w:numPr>
+        <w:rPr>
+          <w:rFonts w:ascii="Times New Roman" w:hAnsi="Times New Roman" w:cs="Times New Roman"/>
+          <w:color w:val="FF0000"/>
+          <w:sz w:val="22"/>
+          <w:szCs w:val="22"/>
+        </w:rPr>
+      </w:pPr>
+      <w:r>
+        <w:rPr>
+          <w:rFonts w:ascii="Times New Roman" w:hAnsi="Times New Roman" w:cs="Times New Roman"/>
+          <w:color w:val="FF0000"/>
+          <w:sz w:val="22"/>
+          <w:szCs w:val="22"/>
+        </w:rPr>
+        <w:t xml:space="preserve">Princeville -&gt; </w:t>
+      </w:r>
+      <w:r>
+        <w:rPr>
+          <w:rFonts w:ascii="Times New Roman" w:hAnsi="Times New Roman" w:cs="Times New Roman"/>
+          <w:color w:val="FF0000"/>
+          <w:sz w:val="22"/>
+          <w:szCs w:val="22"/>
+        </w:rPr>
+        <w:t xml:space="preserve">Lihue -&gt; </w:t>
+      </w:r>
+      <w:proofErr w:type="spellStart"/>
+      <w:r>
+        <w:rPr>
+          <w:rFonts w:ascii="Times New Roman" w:hAnsi="Times New Roman" w:cs="Times New Roman"/>
+          <w:color w:val="FF0000"/>
+          <w:sz w:val="22"/>
+          <w:szCs w:val="22"/>
+        </w:rPr>
+        <w:t>Kapolie</w:t>
+      </w:r>
+      <w:proofErr w:type="spellEnd"/>
+      <w:r>
+        <w:rPr>
+          <w:rFonts w:ascii="Times New Roman" w:hAnsi="Times New Roman" w:cs="Times New Roman"/>
+          <w:color w:val="FF0000"/>
+          <w:sz w:val="22"/>
+          <w:szCs w:val="22"/>
+        </w:rPr>
+        <w:t xml:space="preserve"> -&gt; </w:t>
+      </w:r>
+      <w:r>
+        <w:rPr>
+          <w:rFonts w:ascii="Times New Roman" w:hAnsi="Times New Roman" w:cs="Times New Roman"/>
+          <w:color w:val="FF0000"/>
+          <w:sz w:val="22"/>
+          <w:szCs w:val="22"/>
+        </w:rPr>
+        <w:t xml:space="preserve">Honolulu -&gt; Lahaina -&gt; </w:t>
+      </w:r>
+      <w:proofErr w:type="spellStart"/>
+      <w:r>
+        <w:rPr>
+          <w:rFonts w:ascii="Times New Roman" w:hAnsi="Times New Roman" w:cs="Times New Roman"/>
+          <w:color w:val="FF0000"/>
+          <w:sz w:val="22"/>
+          <w:szCs w:val="22"/>
+        </w:rPr>
+        <w:t>Kilai</w:t>
+      </w:r>
+      <w:proofErr w:type="spellEnd"/>
+      <w:r>
+        <w:rPr>
+          <w:rFonts w:ascii="Times New Roman" w:hAnsi="Times New Roman" w:cs="Times New Roman"/>
+          <w:color w:val="FF0000"/>
+          <w:sz w:val="22"/>
+          <w:szCs w:val="22"/>
+        </w:rPr>
+        <w:t xml:space="preserve"> -&gt; Hilo (cost 3</w:t>
+      </w:r>
+      <w:r>
+        <w:rPr>
+          <w:rFonts w:ascii="Times New Roman" w:hAnsi="Times New Roman" w:cs="Times New Roman"/>
+          <w:color w:val="FF0000"/>
+          <w:sz w:val="22"/>
+          <w:szCs w:val="22"/>
+        </w:rPr>
+        <w:t>7</w:t>
+      </w:r>
+      <w:r>
+        <w:rPr>
+          <w:rFonts w:ascii="Times New Roman" w:hAnsi="Times New Roman" w:cs="Times New Roman"/>
+          <w:color w:val="FF0000"/>
+          <w:sz w:val="22"/>
+          <w:szCs w:val="22"/>
+        </w:rPr>
+        <w:t>0)</w:t>
+      </w:r>
+    </w:p>
+    <w:p>
+      <w:pPr>
+        <w:pStyle w:val="Standard"/>
+        <w:numPr>
+          <w:ilvl w:val="1"/>
+          <w:numId w:val="14"/>
+        </w:numPr>
+        <w:rPr>
+          <w:rFonts w:ascii="Times New Roman" w:hAnsi="Times New Roman" w:cs="Times New Roman"/>
+          <w:color w:val="FF0000"/>
+          <w:sz w:val="22"/>
+          <w:szCs w:val="22"/>
+        </w:rPr>
+      </w:pPr>
+      <w:r>
+        <w:rPr>
+          <w:rFonts w:ascii="Times New Roman" w:hAnsi="Times New Roman" w:cs="Times New Roman"/>
+          <w:color w:val="FF0000"/>
+          <w:sz w:val="22"/>
+          <w:szCs w:val="22"/>
+        </w:rPr>
+        <w:t xml:space="preserve">Adding in </w:t>
+      </w:r>
+      <w:proofErr w:type="spellStart"/>
+      <w:r>
+        <w:rPr>
+          <w:rFonts w:ascii="Times New Roman" w:hAnsi="Times New Roman" w:cs="Times New Roman"/>
+          <w:color w:val="FF0000"/>
+          <w:sz w:val="22"/>
+          <w:szCs w:val="22"/>
+        </w:rPr>
+        <w:t>Wainiha</w:t>
+      </w:r>
+      <w:proofErr w:type="spellEnd"/>
+      <w:r>
+        <w:rPr>
+          <w:rFonts w:ascii="Times New Roman" w:hAnsi="Times New Roman" w:cs="Times New Roman"/>
+          <w:color w:val="FF0000"/>
+          <w:sz w:val="22"/>
+          <w:szCs w:val="22"/>
+        </w:rPr>
+        <w:t xml:space="preserve"> -&gt; Princeville and Hilo -&gt; </w:t>
+      </w:r>
+      <w:proofErr w:type="spellStart"/>
+      <w:r>
+        <w:rPr>
+          <w:rFonts w:ascii="Times New Roman" w:hAnsi="Times New Roman" w:cs="Times New Roman"/>
+          <w:color w:val="FF0000"/>
+          <w:sz w:val="22"/>
+          <w:szCs w:val="22"/>
+        </w:rPr>
+        <w:t>Pahola</w:t>
+      </w:r>
+      <w:proofErr w:type="spellEnd"/>
+      <w:r>
+        <w:rPr>
+          <w:rFonts w:ascii="Times New Roman" w:hAnsi="Times New Roman" w:cs="Times New Roman"/>
+          <w:color w:val="FF0000"/>
+          <w:sz w:val="22"/>
+          <w:szCs w:val="22"/>
+        </w:rPr>
+        <w:t xml:space="preserve"> adds </w:t>
+      </w:r>
+      <w:r>
+        <w:rPr>
+          <w:rFonts w:ascii="Times New Roman" w:hAnsi="Times New Roman" w:cs="Times New Roman"/>
+          <w:color w:val="FF0000"/>
+          <w:sz w:val="22"/>
+          <w:szCs w:val="22"/>
+        </w:rPr>
+        <w:t xml:space="preserve">80 for a total cost of </w:t>
+      </w:r>
+      <w:r>
+        <w:rPr>
+          <w:rFonts w:ascii="Times New Roman" w:hAnsi="Times New Roman" w:cs="Times New Roman"/>
+          <w:color w:val="FF0000"/>
+          <w:sz w:val="22"/>
+          <w:szCs w:val="22"/>
+        </w:rPr>
+        <w:t>450</w:t>
+      </w:r>
+    </w:p>
+    <w:p>
+      <w:pPr>
+        <w:pStyle w:val="Standard"/>
+        <w:numPr>
+          <w:ilvl w:val="0"/>
+          <w:numId w:val="14"/>
+        </w:numPr>
+        <w:rPr>
+          <w:rFonts w:ascii="Times New Roman" w:hAnsi="Times New Roman" w:cs="Times New Roman"/>
+          <w:color w:val="FF0000"/>
+          <w:sz w:val="22"/>
+          <w:szCs w:val="22"/>
+        </w:rPr>
+      </w:pPr>
+      <w:r>
+        <w:rPr>
+          <w:rFonts w:ascii="Times New Roman" w:hAnsi="Times New Roman" w:cs="Times New Roman"/>
+          <w:color w:val="FF0000"/>
+          <w:sz w:val="22"/>
+          <w:szCs w:val="22"/>
+        </w:rPr>
+        <w:t xml:space="preserve">Princeville -&gt; Lihue -&gt; </w:t>
+      </w:r>
+      <w:proofErr w:type="spellStart"/>
+      <w:r>
+        <w:rPr>
+          <w:rFonts w:ascii="Times New Roman" w:hAnsi="Times New Roman" w:cs="Times New Roman"/>
+          <w:color w:val="FF0000"/>
+          <w:sz w:val="22"/>
+          <w:szCs w:val="22"/>
+        </w:rPr>
+        <w:t>Kapolie</w:t>
+      </w:r>
+      <w:proofErr w:type="spellEnd"/>
+      <w:r>
+        <w:rPr>
+          <w:rFonts w:ascii="Times New Roman" w:hAnsi="Times New Roman" w:cs="Times New Roman"/>
+          <w:color w:val="FF0000"/>
+          <w:sz w:val="22"/>
+          <w:szCs w:val="22"/>
+        </w:rPr>
+        <w:t xml:space="preserve"> -&gt; </w:t>
+      </w:r>
+      <w:r>
+        <w:rPr>
+          <w:rFonts w:ascii="Times New Roman" w:hAnsi="Times New Roman" w:cs="Times New Roman"/>
+          <w:color w:val="FF0000"/>
+          <w:sz w:val="22"/>
+          <w:szCs w:val="22"/>
+        </w:rPr>
+        <w:t xml:space="preserve">Honolulu -&gt; Lahaina -&gt; </w:t>
+      </w:r>
+      <w:proofErr w:type="spellStart"/>
+      <w:r>
+        <w:rPr>
+          <w:rFonts w:ascii="Times New Roman" w:hAnsi="Times New Roman" w:cs="Times New Roman"/>
+          <w:color w:val="FF0000"/>
+          <w:sz w:val="22"/>
+          <w:szCs w:val="22"/>
+        </w:rPr>
+        <w:t>Wailoka</w:t>
+      </w:r>
+      <w:proofErr w:type="spellEnd"/>
+      <w:r>
+        <w:rPr>
+          <w:rFonts w:ascii="Times New Roman" w:hAnsi="Times New Roman" w:cs="Times New Roman"/>
+          <w:color w:val="FF0000"/>
+          <w:sz w:val="22"/>
+          <w:szCs w:val="22"/>
+        </w:rPr>
+        <w:t xml:space="preserve"> Village (cost </w:t>
+      </w:r>
+      <w:r>
+        <w:rPr>
+          <w:rFonts w:ascii="Times New Roman" w:hAnsi="Times New Roman" w:cs="Times New Roman"/>
+          <w:color w:val="FF0000"/>
+          <w:sz w:val="22"/>
+          <w:szCs w:val="22"/>
+        </w:rPr>
+        <w:t>310</w:t>
+      </w:r>
+      <w:r>
+        <w:rPr>
+          <w:rFonts w:ascii="Times New Roman" w:hAnsi="Times New Roman" w:cs="Times New Roman"/>
+          <w:color w:val="FF0000"/>
+          <w:sz w:val="22"/>
+          <w:szCs w:val="22"/>
+        </w:rPr>
+        <w:t>)</w:t>
+      </w:r>
+    </w:p>
+    <w:p>
+      <w:pPr>
+        <w:pStyle w:val="Standard"/>
+        <w:numPr>
+          <w:ilvl w:val="1"/>
+          <w:numId w:val="14"/>
+        </w:numPr>
+        <w:rPr>
+          <w:rFonts w:ascii="Times New Roman" w:hAnsi="Times New Roman" w:cs="Times New Roman"/>
+          <w:color w:val="FF0000"/>
+          <w:sz w:val="22"/>
+          <w:szCs w:val="22"/>
+        </w:rPr>
+      </w:pPr>
+      <w:r>
+        <w:rPr>
+          <w:rFonts w:ascii="Times New Roman" w:hAnsi="Times New Roman" w:cs="Times New Roman"/>
+          <w:color w:val="FF0000"/>
+          <w:sz w:val="22"/>
+          <w:szCs w:val="22"/>
+        </w:rPr>
+        <w:t xml:space="preserve">Adding in </w:t>
+      </w:r>
+      <w:proofErr w:type="spellStart"/>
+      <w:r>
+        <w:rPr>
+          <w:rFonts w:ascii="Times New Roman" w:hAnsi="Times New Roman" w:cs="Times New Roman"/>
+          <w:color w:val="FF0000"/>
+          <w:sz w:val="22"/>
+          <w:szCs w:val="22"/>
+        </w:rPr>
+        <w:t>Wainiha</w:t>
+      </w:r>
+      <w:proofErr w:type="spellEnd"/>
+      <w:r>
+        <w:rPr>
+          <w:rFonts w:ascii="Times New Roman" w:hAnsi="Times New Roman" w:cs="Times New Roman"/>
+          <w:color w:val="FF0000"/>
+          <w:sz w:val="22"/>
+          <w:szCs w:val="22"/>
+        </w:rPr>
+        <w:t xml:space="preserve"> -&gt; Princeville and </w:t>
+      </w:r>
+      <w:proofErr w:type="spellStart"/>
+      <w:r>
+        <w:rPr>
+          <w:rFonts w:ascii="Times New Roman" w:hAnsi="Times New Roman" w:cs="Times New Roman"/>
+          <w:color w:val="FF0000"/>
+          <w:sz w:val="22"/>
+          <w:szCs w:val="22"/>
+        </w:rPr>
+        <w:t>Wailoka</w:t>
+      </w:r>
+      <w:proofErr w:type="spellEnd"/>
+      <w:r>
+        <w:rPr>
+          <w:rFonts w:ascii="Times New Roman" w:hAnsi="Times New Roman" w:cs="Times New Roman"/>
+          <w:color w:val="FF0000"/>
+          <w:sz w:val="22"/>
+          <w:szCs w:val="22"/>
+        </w:rPr>
+        <w:t xml:space="preserve"> Village -&gt; </w:t>
+      </w:r>
+      <w:proofErr w:type="spellStart"/>
+      <w:r>
+        <w:rPr>
+          <w:rFonts w:ascii="Times New Roman" w:hAnsi="Times New Roman" w:cs="Times New Roman"/>
+          <w:color w:val="FF0000"/>
+          <w:sz w:val="22"/>
+          <w:szCs w:val="22"/>
+        </w:rPr>
+        <w:t>Pahola</w:t>
+      </w:r>
+      <w:proofErr w:type="spellEnd"/>
+      <w:r>
+        <w:rPr>
+          <w:rFonts w:ascii="Times New Roman" w:hAnsi="Times New Roman" w:cs="Times New Roman"/>
+          <w:color w:val="FF0000"/>
+          <w:sz w:val="22"/>
+          <w:szCs w:val="22"/>
+        </w:rPr>
+        <w:t xml:space="preserve"> adds 100 for a total cost of </w:t>
+      </w:r>
+      <w:r>
+        <w:rPr>
+          <w:rFonts w:ascii="Times New Roman" w:hAnsi="Times New Roman" w:cs="Times New Roman"/>
+          <w:color w:val="FF0000"/>
+          <w:sz w:val="22"/>
+          <w:szCs w:val="22"/>
+        </w:rPr>
+        <w:t>410</w:t>
+      </w:r>
+    </w:p>
+    <w:p>
+      <w:pPr>
+        <w:pStyle w:val="Standard"/>
+        <w:numPr>
+          <w:ilvl w:val="0"/>
+          <w:numId w:val="14"/>
+        </w:numPr>
+        <w:rPr>
+          <w:rFonts w:ascii="Times New Roman" w:hAnsi="Times New Roman" w:cs="Times New Roman"/>
+          <w:color w:val="FF0000"/>
+          <w:sz w:val="22"/>
+          <w:szCs w:val="22"/>
+        </w:rPr>
+      </w:pPr>
+      <w:r>
+        <w:rPr>
+          <w:rFonts w:ascii="Times New Roman" w:hAnsi="Times New Roman" w:cs="Times New Roman"/>
+          <w:color w:val="FF0000"/>
+          <w:sz w:val="22"/>
+          <w:szCs w:val="22"/>
+        </w:rPr>
+        <w:t xml:space="preserve">Lihue -&gt; </w:t>
+      </w:r>
+      <w:proofErr w:type="spellStart"/>
+      <w:r>
+        <w:rPr>
+          <w:rFonts w:ascii="Times New Roman" w:hAnsi="Times New Roman" w:cs="Times New Roman"/>
+          <w:color w:val="FF0000"/>
+          <w:sz w:val="22"/>
+          <w:szCs w:val="22"/>
+        </w:rPr>
+        <w:t>Kapolie</w:t>
+      </w:r>
+      <w:proofErr w:type="spellEnd"/>
+      <w:r>
+        <w:rPr>
+          <w:rFonts w:ascii="Times New Roman" w:hAnsi="Times New Roman" w:cs="Times New Roman"/>
+          <w:color w:val="FF0000"/>
+          <w:sz w:val="22"/>
+          <w:szCs w:val="22"/>
+        </w:rPr>
+        <w:t xml:space="preserve"> -&gt; </w:t>
+      </w:r>
+      <w:r>
+        <w:rPr>
+          <w:rFonts w:ascii="Times New Roman" w:hAnsi="Times New Roman" w:cs="Times New Roman"/>
+          <w:color w:val="FF0000"/>
+          <w:sz w:val="22"/>
+          <w:szCs w:val="22"/>
+        </w:rPr>
+        <w:t xml:space="preserve">Honolulu -&gt; Lahaina -&gt; </w:t>
+      </w:r>
+      <w:proofErr w:type="spellStart"/>
+      <w:r>
+        <w:rPr>
+          <w:rFonts w:ascii="Times New Roman" w:hAnsi="Times New Roman" w:cs="Times New Roman"/>
+          <w:color w:val="FF0000"/>
+          <w:sz w:val="22"/>
+          <w:szCs w:val="22"/>
+        </w:rPr>
+        <w:t>Kilai</w:t>
+      </w:r>
+      <w:proofErr w:type="spellEnd"/>
+      <w:r>
+        <w:rPr>
+          <w:rFonts w:ascii="Times New Roman" w:hAnsi="Times New Roman" w:cs="Times New Roman"/>
+          <w:color w:val="FF0000"/>
+          <w:sz w:val="22"/>
+          <w:szCs w:val="22"/>
+        </w:rPr>
+        <w:t xml:space="preserve"> -&gt; Hilo (cost </w:t>
+      </w:r>
+      <w:r>
+        <w:rPr>
+          <w:rFonts w:ascii="Times New Roman" w:hAnsi="Times New Roman" w:cs="Times New Roman"/>
+          <w:color w:val="FF0000"/>
+          <w:sz w:val="22"/>
+          <w:szCs w:val="22"/>
+        </w:rPr>
+        <w:t>32</w:t>
+      </w:r>
+      <w:r>
+        <w:rPr>
+          <w:rFonts w:ascii="Times New Roman" w:hAnsi="Times New Roman" w:cs="Times New Roman"/>
+          <w:color w:val="FF0000"/>
+          <w:sz w:val="22"/>
+          <w:szCs w:val="22"/>
+        </w:rPr>
+        <w:t>0)</w:t>
+      </w:r>
+    </w:p>
+    <w:p>
+      <w:pPr>
+        <w:pStyle w:val="Standard"/>
+        <w:numPr>
+          <w:ilvl w:val="1"/>
+          <w:numId w:val="14"/>
+        </w:numPr>
+        <w:rPr>
+          <w:rFonts w:ascii="Times New Roman" w:hAnsi="Times New Roman" w:cs="Times New Roman"/>
+          <w:color w:val="FF0000"/>
+          <w:sz w:val="22"/>
+          <w:szCs w:val="22"/>
+        </w:rPr>
+      </w:pPr>
+      <w:r>
+        <w:rPr>
+          <w:rFonts w:ascii="Times New Roman" w:hAnsi="Times New Roman" w:cs="Times New Roman"/>
+          <w:color w:val="FF0000"/>
+          <w:sz w:val="22"/>
+          <w:szCs w:val="22"/>
+        </w:rPr>
+        <w:lastRenderedPageBreak/>
+        <w:t xml:space="preserve">Adding in </w:t>
+      </w:r>
+      <w:proofErr w:type="spellStart"/>
+      <w:r>
+        <w:rPr>
+          <w:rFonts w:ascii="Times New Roman" w:hAnsi="Times New Roman" w:cs="Times New Roman"/>
+          <w:color w:val="FF0000"/>
+          <w:sz w:val="22"/>
+          <w:szCs w:val="22"/>
+        </w:rPr>
+        <w:t>Wainiha</w:t>
+      </w:r>
+      <w:proofErr w:type="spellEnd"/>
+      <w:r>
+        <w:rPr>
+          <w:rFonts w:ascii="Times New Roman" w:hAnsi="Times New Roman" w:cs="Times New Roman"/>
+          <w:color w:val="FF0000"/>
+          <w:sz w:val="22"/>
+          <w:szCs w:val="22"/>
+        </w:rPr>
+        <w:t xml:space="preserve"> -&gt; Lihue and Hilo -&gt; </w:t>
+      </w:r>
+      <w:proofErr w:type="spellStart"/>
+      <w:r>
+        <w:rPr>
+          <w:rFonts w:ascii="Times New Roman" w:hAnsi="Times New Roman" w:cs="Times New Roman"/>
+          <w:color w:val="FF0000"/>
+          <w:sz w:val="22"/>
+          <w:szCs w:val="22"/>
+        </w:rPr>
+        <w:t>Pahola</w:t>
+      </w:r>
+      <w:proofErr w:type="spellEnd"/>
+      <w:r>
+        <w:rPr>
+          <w:rFonts w:ascii="Times New Roman" w:hAnsi="Times New Roman" w:cs="Times New Roman"/>
+          <w:color w:val="FF0000"/>
+          <w:sz w:val="22"/>
+          <w:szCs w:val="22"/>
+        </w:rPr>
+        <w:t xml:space="preserve"> adds 105 for a total cost of </w:t>
+      </w:r>
+      <w:r>
+        <w:rPr>
+          <w:rFonts w:ascii="Times New Roman" w:hAnsi="Times New Roman" w:cs="Times New Roman"/>
+          <w:color w:val="FF0000"/>
+          <w:sz w:val="22"/>
+          <w:szCs w:val="22"/>
+        </w:rPr>
+        <w:t>425</w:t>
+      </w:r>
+    </w:p>
+    <w:p>
+      <w:pPr>
+        <w:pStyle w:val="Standard"/>
+        <w:numPr>
+          <w:ilvl w:val="0"/>
+          <w:numId w:val="14"/>
+        </w:numPr>
+        <w:rPr>
+          <w:rFonts w:ascii="Times New Roman" w:hAnsi="Times New Roman" w:cs="Times New Roman"/>
+          <w:color w:val="FF0000"/>
+          <w:sz w:val="22"/>
+          <w:szCs w:val="22"/>
+        </w:rPr>
+      </w:pPr>
+      <w:r>
+        <w:rPr>
+          <w:rFonts w:ascii="Times New Roman" w:hAnsi="Times New Roman" w:cs="Times New Roman"/>
+          <w:color w:val="FF0000"/>
+          <w:sz w:val="22"/>
+          <w:szCs w:val="22"/>
+        </w:rPr>
+        <w:t xml:space="preserve">Lihue -&gt; </w:t>
+      </w:r>
+      <w:proofErr w:type="spellStart"/>
+      <w:r>
+        <w:rPr>
+          <w:rFonts w:ascii="Times New Roman" w:hAnsi="Times New Roman" w:cs="Times New Roman"/>
+          <w:color w:val="FF0000"/>
+          <w:sz w:val="22"/>
+          <w:szCs w:val="22"/>
+        </w:rPr>
+        <w:t>Kapolie</w:t>
+      </w:r>
+      <w:proofErr w:type="spellEnd"/>
+      <w:r>
+        <w:rPr>
+          <w:rFonts w:ascii="Times New Roman" w:hAnsi="Times New Roman" w:cs="Times New Roman"/>
+          <w:color w:val="FF0000"/>
+          <w:sz w:val="22"/>
+          <w:szCs w:val="22"/>
+        </w:rPr>
+        <w:t xml:space="preserve"> -&gt; </w:t>
+      </w:r>
+      <w:r>
+        <w:rPr>
+          <w:rFonts w:ascii="Times New Roman" w:hAnsi="Times New Roman" w:cs="Times New Roman"/>
+          <w:color w:val="FF0000"/>
+          <w:sz w:val="22"/>
+          <w:szCs w:val="22"/>
+        </w:rPr>
+        <w:t xml:space="preserve">Honolulu -&gt; Lahaina -&gt; </w:t>
+      </w:r>
+      <w:proofErr w:type="spellStart"/>
+      <w:r>
+        <w:rPr>
+          <w:rFonts w:ascii="Times New Roman" w:hAnsi="Times New Roman" w:cs="Times New Roman"/>
+          <w:color w:val="FF0000"/>
+          <w:sz w:val="22"/>
+          <w:szCs w:val="22"/>
+        </w:rPr>
+        <w:t>Wailoka</w:t>
+      </w:r>
+      <w:proofErr w:type="spellEnd"/>
+      <w:r>
+        <w:rPr>
+          <w:rFonts w:ascii="Times New Roman" w:hAnsi="Times New Roman" w:cs="Times New Roman"/>
+          <w:color w:val="FF0000"/>
+          <w:sz w:val="22"/>
+          <w:szCs w:val="22"/>
+        </w:rPr>
+        <w:t xml:space="preserve"> Village (cost 2</w:t>
+      </w:r>
+      <w:r>
+        <w:rPr>
+          <w:rFonts w:ascii="Times New Roman" w:hAnsi="Times New Roman" w:cs="Times New Roman"/>
+          <w:color w:val="FF0000"/>
+          <w:sz w:val="22"/>
+          <w:szCs w:val="22"/>
+        </w:rPr>
+        <w:t>6</w:t>
+      </w:r>
+      <w:r>
+        <w:rPr>
+          <w:rFonts w:ascii="Times New Roman" w:hAnsi="Times New Roman" w:cs="Times New Roman"/>
+          <w:color w:val="FF0000"/>
+          <w:sz w:val="22"/>
+          <w:szCs w:val="22"/>
+        </w:rPr>
+        <w:t>0)</w:t>
+      </w:r>
+    </w:p>
+    <w:p>
+      <w:pPr>
+        <w:pStyle w:val="Standard"/>
+        <w:numPr>
+          <w:ilvl w:val="1"/>
+          <w:numId w:val="14"/>
+        </w:numPr>
+        <w:rPr>
+          <w:rFonts w:ascii="Times New Roman" w:hAnsi="Times New Roman" w:cs="Times New Roman"/>
+          <w:color w:val="FF0000"/>
+          <w:sz w:val="22"/>
+          <w:szCs w:val="22"/>
+        </w:rPr>
+      </w:pPr>
+      <w:r>
+        <w:rPr>
+          <w:rFonts w:ascii="Times New Roman" w:hAnsi="Times New Roman" w:cs="Times New Roman"/>
+          <w:color w:val="FF0000"/>
+          <w:sz w:val="22"/>
+          <w:szCs w:val="22"/>
+        </w:rPr>
+        <w:t xml:space="preserve">Adding in </w:t>
+      </w:r>
+      <w:proofErr w:type="spellStart"/>
+      <w:r>
+        <w:rPr>
+          <w:rFonts w:ascii="Times New Roman" w:hAnsi="Times New Roman" w:cs="Times New Roman"/>
+          <w:color w:val="FF0000"/>
+          <w:sz w:val="22"/>
+          <w:szCs w:val="22"/>
+        </w:rPr>
+        <w:t>Wainiha</w:t>
+      </w:r>
+      <w:proofErr w:type="spellEnd"/>
+      <w:r>
+        <w:rPr>
+          <w:rFonts w:ascii="Times New Roman" w:hAnsi="Times New Roman" w:cs="Times New Roman"/>
+          <w:color w:val="FF0000"/>
+          <w:sz w:val="22"/>
+          <w:szCs w:val="22"/>
+        </w:rPr>
+        <w:t xml:space="preserve"> -&gt; Lihue and </w:t>
+      </w:r>
+      <w:proofErr w:type="spellStart"/>
+      <w:r>
+        <w:rPr>
+          <w:rFonts w:ascii="Times New Roman" w:hAnsi="Times New Roman" w:cs="Times New Roman"/>
+          <w:color w:val="FF0000"/>
+          <w:sz w:val="22"/>
+          <w:szCs w:val="22"/>
+        </w:rPr>
+        <w:t>Wailoka</w:t>
+      </w:r>
+      <w:proofErr w:type="spellEnd"/>
+      <w:r>
+        <w:rPr>
+          <w:rFonts w:ascii="Times New Roman" w:hAnsi="Times New Roman" w:cs="Times New Roman"/>
+          <w:color w:val="FF0000"/>
+          <w:sz w:val="22"/>
+          <w:szCs w:val="22"/>
+        </w:rPr>
+        <w:t xml:space="preserve"> Village -&gt; </w:t>
+      </w:r>
+      <w:proofErr w:type="spellStart"/>
+      <w:r>
+        <w:rPr>
+          <w:rFonts w:ascii="Times New Roman" w:hAnsi="Times New Roman" w:cs="Times New Roman"/>
+          <w:color w:val="FF0000"/>
+          <w:sz w:val="22"/>
+          <w:szCs w:val="22"/>
+        </w:rPr>
+        <w:t>Pahola</w:t>
+      </w:r>
+      <w:proofErr w:type="spellEnd"/>
+      <w:r>
+        <w:rPr>
+          <w:rFonts w:ascii="Times New Roman" w:hAnsi="Times New Roman" w:cs="Times New Roman"/>
+          <w:color w:val="FF0000"/>
+          <w:sz w:val="22"/>
+          <w:szCs w:val="22"/>
+        </w:rPr>
+        <w:t xml:space="preserve"> adds 125 for a total cost of </w:t>
+      </w:r>
+      <w:r>
+        <w:rPr>
+          <w:rFonts w:ascii="Times New Roman" w:hAnsi="Times New Roman" w:cs="Times New Roman"/>
+          <w:color w:val="FF0000"/>
+          <w:sz w:val="22"/>
+          <w:szCs w:val="22"/>
+        </w:rPr>
+        <w:t>385</w:t>
+      </w:r>
+    </w:p>
+    <w:p>
+      <w:pPr>
+        <w:pStyle w:val="Standard"/>
+        <w:rPr>
+          <w:rFonts w:ascii="Times New Roman" w:hAnsi="Times New Roman" w:cs="Times New Roman"/>
+          <w:color w:val="FF0000"/>
+          <w:sz w:val="22"/>
+          <w:szCs w:val="22"/>
+        </w:rPr>
+      </w:pPr>
+    </w:p>
+    <w:p>
+      <w:pPr>
+        <w:pStyle w:val="Standard"/>
+        <w:rPr>
+          <w:rFonts w:ascii="Times New Roman" w:hAnsi="Times New Roman" w:cs="Times New Roman"/>
+          <w:color w:val="FF0000"/>
+          <w:sz w:val="22"/>
+          <w:szCs w:val="22"/>
+        </w:rPr>
+      </w:pPr>
+      <w:r>
+        <w:rPr>
+          <w:rFonts w:ascii="Times New Roman" w:hAnsi="Times New Roman" w:cs="Times New Roman"/>
+          <w:color w:val="FF0000"/>
+          <w:sz w:val="22"/>
+          <w:szCs w:val="22"/>
+        </w:rPr>
+        <w:t xml:space="preserve">So, our smallest cost is the path </w:t>
+      </w:r>
+      <w:proofErr w:type="spellStart"/>
+      <w:r>
+        <w:rPr>
+          <w:rFonts w:ascii="Times New Roman" w:hAnsi="Times New Roman" w:cs="Times New Roman"/>
+          <w:color w:val="FF0000"/>
+          <w:sz w:val="22"/>
+          <w:szCs w:val="22"/>
+        </w:rPr>
+        <w:t>Wainiha</w:t>
+      </w:r>
+      <w:proofErr w:type="spellEnd"/>
+      <w:r>
+        <w:rPr>
+          <w:rFonts w:ascii="Times New Roman" w:hAnsi="Times New Roman" w:cs="Times New Roman"/>
+          <w:color w:val="FF0000"/>
+          <w:sz w:val="22"/>
+          <w:szCs w:val="22"/>
+        </w:rPr>
+        <w:t xml:space="preserve"> -&gt; Lihue -&gt; </w:t>
+      </w:r>
+      <w:proofErr w:type="spellStart"/>
+      <w:r>
+        <w:rPr>
+          <w:rFonts w:ascii="Times New Roman" w:hAnsi="Times New Roman" w:cs="Times New Roman"/>
+          <w:color w:val="FF0000"/>
+          <w:sz w:val="22"/>
+          <w:szCs w:val="22"/>
+        </w:rPr>
+        <w:t>Kapolie</w:t>
+      </w:r>
+      <w:proofErr w:type="spellEnd"/>
+      <w:r>
+        <w:rPr>
+          <w:rFonts w:ascii="Times New Roman" w:hAnsi="Times New Roman" w:cs="Times New Roman"/>
+          <w:color w:val="FF0000"/>
+          <w:sz w:val="22"/>
+          <w:szCs w:val="22"/>
+        </w:rPr>
+        <w:t xml:space="preserve"> -&gt; </w:t>
+      </w:r>
+      <w:r>
+        <w:rPr>
+          <w:rFonts w:ascii="Times New Roman" w:hAnsi="Times New Roman" w:cs="Times New Roman"/>
+          <w:color w:val="FF0000"/>
+          <w:sz w:val="22"/>
+          <w:szCs w:val="22"/>
+        </w:rPr>
+        <w:t xml:space="preserve">Honolulu -&gt; Lahaina -&gt; </w:t>
+      </w:r>
+      <w:proofErr w:type="spellStart"/>
+      <w:r>
+        <w:rPr>
+          <w:rFonts w:ascii="Times New Roman" w:hAnsi="Times New Roman" w:cs="Times New Roman"/>
+          <w:color w:val="FF0000"/>
+          <w:sz w:val="22"/>
+          <w:szCs w:val="22"/>
+        </w:rPr>
+        <w:t>Wailoka</w:t>
+      </w:r>
+      <w:proofErr w:type="spellEnd"/>
+      <w:r>
+        <w:rPr>
+          <w:rFonts w:ascii="Times New Roman" w:hAnsi="Times New Roman" w:cs="Times New Roman"/>
+          <w:color w:val="FF0000"/>
+          <w:sz w:val="22"/>
+          <w:szCs w:val="22"/>
+        </w:rPr>
+        <w:t xml:space="preserve"> Village -&gt; </w:t>
+      </w:r>
+      <w:proofErr w:type="spellStart"/>
+      <w:r>
+        <w:rPr>
+          <w:rFonts w:ascii="Times New Roman" w:hAnsi="Times New Roman" w:cs="Times New Roman"/>
+          <w:color w:val="FF0000"/>
+          <w:sz w:val="22"/>
+          <w:szCs w:val="22"/>
+        </w:rPr>
+        <w:t>Pahola</w:t>
+      </w:r>
+      <w:proofErr w:type="spellEnd"/>
+      <w:r>
+        <w:rPr>
+          <w:rFonts w:ascii="Times New Roman" w:hAnsi="Times New Roman" w:cs="Times New Roman"/>
+          <w:color w:val="FF0000"/>
+          <w:sz w:val="22"/>
+          <w:szCs w:val="22"/>
+        </w:rPr>
+        <w:t xml:space="preserve"> for a total cost of 3</w:t>
+      </w:r>
+      <w:r>
+        <w:rPr>
+          <w:rFonts w:ascii="Times New Roman" w:hAnsi="Times New Roman" w:cs="Times New Roman"/>
+          <w:color w:val="FF0000"/>
+          <w:sz w:val="22"/>
+          <w:szCs w:val="22"/>
+        </w:rPr>
+        <w:t>85</w:t>
+      </w:r>
+    </w:p>
+    <w:p>
+      <w:pPr>
+        <w:pStyle w:val="Standard"/>
+        <w:rPr>
+          <w:rFonts w:ascii="Times New Roman" w:hAnsi="Times New Roman" w:cs="Times New Roman"/>
+          <w:color w:val="FF0000"/>
           <w:sz w:val="22"/>
           <w:szCs w:val="22"/>
         </w:rPr>
@@ -22774,7 +24008,7 @@
 
 <file path=word/comments.xml><?xml version="1.0" encoding="utf-8"?>
 <w:comments xmlns:wpc="http://schemas.microsoft.com/office/word/2010/wordprocessingCanvas" xmlns:cx="http://schemas.microsoft.com/office/drawing/2014/chartex" xmlns:cx1="http://schemas.microsoft.com/office/drawing/2015/9/8/chartex" xmlns:cx2="http://schemas.microsoft.com/office/drawing/2015/10/21/chartex" xmlns:cx3="http://schemas.microsoft.com/office/drawing/2016/5/9/chartex" xmlns:cx4="http://schemas.microsoft.com/office/drawing/2016/5/10/chartex" xmlns:cx5="http://schemas.microsoft.com/office/drawing/2016/5/11/chartex" xmlns:cx6="http://schemas.microsoft.com/office/drawing/2016/5/12/chartex" xmlns:cx7="http://schemas.microsoft.com/office/drawing/2016/5/13/chartex" xmlns:cx8="http://schemas.microsoft.com/office/drawing/2016/5/14/chartex" xmlns:mc="http://schemas.openxmlformats.org/markup-compatibility/2006" xmlns:aink="http://schemas.microsoft.com/office/drawing/2016/ink" xmlns:am3d="http://schemas.microsoft.com/office/drawing/2017/model3d" xmlns:o="urn:schemas-microsoft-com:office:office" xmlns:r="http://schemas.openxmlformats.org/officeDocument/2006/relationships" xmlns:m="http://schemas.openxmlformats.org/officeDocument/2006/math" xmlns:v="urn:schemas-microsoft-com:vml" xmlns:wp14="http://schemas.microsoft.com/office/word/2010/wordprocessingDrawing" xmlns:wp="http://schemas.openxmlformats.org/drawingml/2006/wordprocessingDrawing" xmlns:w10="urn:schemas-microsoft-com:office:word" xmlns:w="http://schemas.openxmlformats.org/wordprocessingml/2006/main" xmlns:w14="http://schemas.microsoft.com/office/word/2010/wordml" xmlns:w15="http://schemas.microsoft.com/office/word/2012/wordml" xmlns:w16cid="http://schemas.microsoft.com/office/word/2016/wordml/cid" xmlns:w16se="http://schemas.microsoft.com/office/word/2015/wordml/symex" xmlns:wpg="http://schemas.microsoft.com/office/word/2010/wordprocessingGroup" xmlns:wpi="http://schemas.microsoft.com/office/word/2010/wordprocessingInk" xmlns:wne="http://schemas.microsoft.com/office/word/2006/wordml" xmlns:wps="http://schemas.microsoft.com/office/word/2010/wordprocessingShape" mc:Ignorable="w14 w15 w16se w16cid wp14">
-  <w:comment w:id="1" w:author="Alexander Long" w:date="2019-10-01T12:01:00Z" w:initials="AL">
+  <w:comment w:id="0" w:author="Alexander Long" w:date="2019-10-01T12:01:00Z" w:initials="AL">
     <w:p>
       <w:pPr>
         <w:pStyle w:val="CommentText"/>
@@ -22790,15 +24024,7 @@
         <w:annotationRef/>
       </w:r>
       <w:r>
-        <w:t xml:space="preserve">Might be </w:t>
-      </w:r>
-      <w:proofErr w:type="spellStart"/>
-      <w:r>
-        <w:t>Rating_ID</w:t>
-      </w:r>
-      <w:proofErr w:type="spellEnd"/>
-      <w:r>
-        <w:t>… this isn’t mentioned in the description though.</w:t>
+        <w:t>Might be Rating_ID… this isn’t mentioned in the description though.</w:t>
       </w:r>
     </w:p>
   </w:comment>
@@ -22901,21 +24127,21 @@
         <v:path o:extrusionok="f" gradientshapeok="t" o:connecttype="rect"/>
         <o:lock v:ext="edit" aspectratio="t"/>
       </v:shapetype>
-      <v:shape id="_x0000_i1152" type="#_x0000_t75" style="width:26.05pt;height:27.85pt;visibility:visible;mso-wrap-style:square" o:bullet="t">
+      <v:shape id="_x0000_i1125" type="#_x0000_t75" style="width:26.05pt;height:27.85pt;visibility:visible;mso-wrap-style:square" o:bullet="t">
         <v:imagedata r:id="rId1" o:title=""/>
       </v:shape>
     </w:pict>
   </w:numPicBullet>
   <w:numPicBullet w:numPicBulletId="1">
     <w:pict>
-      <v:shape id="_x0000_i1153" type="#_x0000_t75" style="width:26.05pt;height:27.85pt;visibility:visible;mso-wrap-style:square" o:bullet="t">
+      <v:shape id="_x0000_i1126" type="#_x0000_t75" style="width:26.05pt;height:27.85pt;visibility:visible;mso-wrap-style:square" o:bullet="t">
         <v:imagedata r:id="rId2" o:title=""/>
       </v:shape>
     </w:pict>
   </w:numPicBullet>
   <w:numPicBullet w:numPicBulletId="2">
     <w:pict>
-      <v:shape id="_x0000_i1154" type="#_x0000_t75" style="width:26.05pt;height:27.85pt;visibility:visible;mso-wrap-style:square" o:bullet="t">
+      <v:shape id="_x0000_i1127" type="#_x0000_t75" style="width:26.05pt;height:27.85pt;visibility:visible;mso-wrap-style:square" o:bullet="t">
         <v:imagedata r:id="rId3" o:title=""/>
       </v:shape>
     </w:pict>
@@ -23156,6 +24382,92 @@
     </w:lvl>
   </w:abstractNum>
   <w:abstractNum w:abstractNumId="3" w15:restartNumberingAfterBreak="0">
+    <w:nsid w:val="0E701FA5"/>
+    <w:multiLevelType w:val="hybridMultilevel"/>
+    <w:tmpl w:val="43A0C962"/>
+    <w:lvl w:ilvl="0" w:tplc="0409000F">
+      <w:start w:val="1"/>
+      <w:numFmt w:val="decimal"/>
+      <w:lvlText w:val="%1."/>
+      <w:lvlJc w:val="left"/>
+      <w:pPr>
+        <w:ind w:left="720" w:hanging="360"/>
+      </w:pPr>
+    </w:lvl>
+    <w:lvl w:ilvl="1" w:tplc="04090019">
+      <w:start w:val="1"/>
+      <w:numFmt w:val="lowerLetter"/>
+      <w:lvlText w:val="%2."/>
+      <w:lvlJc w:val="left"/>
+      <w:pPr>
+        <w:ind w:left="1440" w:hanging="360"/>
+      </w:pPr>
+    </w:lvl>
+    <w:lvl w:ilvl="2" w:tplc="0409001B">
+      <w:start w:val="1"/>
+      <w:numFmt w:val="lowerRoman"/>
+      <w:lvlText w:val="%3."/>
+      <w:lvlJc w:val="right"/>
+      <w:pPr>
+        <w:ind w:left="2160" w:hanging="180"/>
+      </w:pPr>
+    </w:lvl>
+    <w:lvl w:ilvl="3" w:tplc="0409000F" w:tentative="1">
+      <w:start w:val="1"/>
+      <w:numFmt w:val="decimal"/>
+      <w:lvlText w:val="%4."/>
+      <w:lvlJc w:val="left"/>
+      <w:pPr>
+        <w:ind w:left="2880" w:hanging="360"/>
+      </w:pPr>
+    </w:lvl>
+    <w:lvl w:ilvl="4" w:tplc="04090019" w:tentative="1">
+      <w:start w:val="1"/>
+      <w:numFmt w:val="lowerLetter"/>
+      <w:lvlText w:val="%5."/>
+      <w:lvlJc w:val="left"/>
+      <w:pPr>
+        <w:ind w:left="3600" w:hanging="360"/>
+      </w:pPr>
+    </w:lvl>
+    <w:lvl w:ilvl="5" w:tplc="0409001B" w:tentative="1">
+      <w:start w:val="1"/>
+      <w:numFmt w:val="lowerRoman"/>
+      <w:lvlText w:val="%6."/>
+      <w:lvlJc w:val="right"/>
+      <w:pPr>
+        <w:ind w:left="4320" w:hanging="180"/>
+      </w:pPr>
+    </w:lvl>
+    <w:lvl w:ilvl="6" w:tplc="0409000F" w:tentative="1">
+      <w:start w:val="1"/>
+      <w:numFmt w:val="decimal"/>
+      <w:lvlText w:val="%7."/>
+      <w:lvlJc w:val="left"/>
+      <w:pPr>
+        <w:ind w:left="5040" w:hanging="360"/>
+      </w:pPr>
+    </w:lvl>
+    <w:lvl w:ilvl="7" w:tplc="04090019" w:tentative="1">
+      <w:start w:val="1"/>
+      <w:numFmt w:val="lowerLetter"/>
+      <w:lvlText w:val="%8."/>
+      <w:lvlJc w:val="left"/>
+      <w:pPr>
+        <w:ind w:left="5760" w:hanging="360"/>
+      </w:pPr>
+    </w:lvl>
+    <w:lvl w:ilvl="8" w:tplc="0409001B" w:tentative="1">
+      <w:start w:val="1"/>
+      <w:numFmt w:val="lowerRoman"/>
+      <w:lvlText w:val="%9."/>
+      <w:lvlJc w:val="right"/>
+      <w:pPr>
+        <w:ind w:left="6480" w:hanging="180"/>
+      </w:pPr>
+    </w:lvl>
+  </w:abstractNum>
+  <w:abstractNum w:abstractNumId="4" w15:restartNumberingAfterBreak="0">
     <w:nsid w:val="20911D34"/>
     <w:multiLevelType w:val="hybridMultilevel"/>
     <w:tmpl w:val="104818C8"/>
@@ -23244,7 +24556,7 @@
       </w:pPr>
     </w:lvl>
   </w:abstractNum>
-  <w:abstractNum w:abstractNumId="4" w15:restartNumberingAfterBreak="0">
+  <w:abstractNum w:abstractNumId="5" w15:restartNumberingAfterBreak="0">
     <w:nsid w:val="24B61F88"/>
     <w:multiLevelType w:val="multilevel"/>
     <w:tmpl w:val="C9FA089E"/>
@@ -23348,7 +24660,7 @@
       </w:rPr>
     </w:lvl>
   </w:abstractNum>
-  <w:abstractNum w:abstractNumId="5" w15:restartNumberingAfterBreak="0">
+  <w:abstractNum w:abstractNumId="6" w15:restartNumberingAfterBreak="0">
     <w:nsid w:val="383C125A"/>
     <w:multiLevelType w:val="hybridMultilevel"/>
     <w:tmpl w:val="104818C8"/>
@@ -23437,7 +24749,7 @@
       </w:pPr>
     </w:lvl>
   </w:abstractNum>
-  <w:abstractNum w:abstractNumId="6" w15:restartNumberingAfterBreak="0">
+  <w:abstractNum w:abstractNumId="7" w15:restartNumberingAfterBreak="0">
     <w:nsid w:val="44E1373D"/>
     <w:multiLevelType w:val="hybridMultilevel"/>
     <w:tmpl w:val="73CE035A"/>
@@ -23526,7 +24838,120 @@
       </w:pPr>
     </w:lvl>
   </w:abstractNum>
-  <w:abstractNum w:abstractNumId="7" w15:restartNumberingAfterBreak="0">
+  <w:abstractNum w:abstractNumId="8" w15:restartNumberingAfterBreak="0">
+    <w:nsid w:val="4E932D7A"/>
+    <w:multiLevelType w:val="hybridMultilevel"/>
+    <w:tmpl w:val="B63C9A52"/>
+    <w:lvl w:ilvl="0" w:tplc="04090001">
+      <w:start w:val="1"/>
+      <w:numFmt w:val="bullet"/>
+      <w:lvlText w:val=""/>
+      <w:lvlJc w:val="left"/>
+      <w:pPr>
+        <w:ind w:left="720" w:hanging="360"/>
+      </w:pPr>
+      <w:rPr>
+        <w:rFonts w:ascii="Symbol" w:hAnsi="Symbol" w:hint="default"/>
+      </w:rPr>
+    </w:lvl>
+    <w:lvl w:ilvl="1" w:tplc="04090003">
+      <w:start w:val="1"/>
+      <w:numFmt w:val="bullet"/>
+      <w:lvlText w:val="o"/>
+      <w:lvlJc w:val="left"/>
+      <w:pPr>
+        <w:ind w:left="1440" w:hanging="360"/>
+      </w:pPr>
+      <w:rPr>
+        <w:rFonts w:ascii="Courier New" w:hAnsi="Courier New" w:cs="Courier New" w:hint="default"/>
+      </w:rPr>
+    </w:lvl>
+    <w:lvl w:ilvl="2" w:tplc="04090005" w:tentative="1">
+      <w:start w:val="1"/>
+      <w:numFmt w:val="bullet"/>
+      <w:lvlText w:val=""/>
+      <w:lvlJc w:val="left"/>
+      <w:pPr>
+        <w:ind w:left="2160" w:hanging="360"/>
+      </w:pPr>
+      <w:rPr>
+        <w:rFonts w:ascii="Wingdings" w:hAnsi="Wingdings" w:hint="default"/>
+      </w:rPr>
+    </w:lvl>
+    <w:lvl w:ilvl="3" w:tplc="04090001" w:tentative="1">
+      <w:start w:val="1"/>
+      <w:numFmt w:val="bullet"/>
+      <w:lvlText w:val=""/>
+      <w:lvlJc w:val="left"/>
+      <w:pPr>
+        <w:ind w:left="2880" w:hanging="360"/>
+      </w:pPr>
+      <w:rPr>
+        <w:rFonts w:ascii="Symbol" w:hAnsi="Symbol" w:hint="default"/>
+      </w:rPr>
+    </w:lvl>
+    <w:lvl w:ilvl="4" w:tplc="04090003" w:tentative="1">
+      <w:start w:val="1"/>
+      <w:numFmt w:val="bullet"/>
+      <w:lvlText w:val="o"/>
+      <w:lvlJc w:val="left"/>
+      <w:pPr>
+        <w:ind w:left="3600" w:hanging="360"/>
+      </w:pPr>
+      <w:rPr>
+        <w:rFonts w:ascii="Courier New" w:hAnsi="Courier New" w:cs="Courier New" w:hint="default"/>
+      </w:rPr>
+    </w:lvl>
+    <w:lvl w:ilvl="5" w:tplc="04090005" w:tentative="1">
+      <w:start w:val="1"/>
+      <w:numFmt w:val="bullet"/>
+      <w:lvlText w:val=""/>
+      <w:lvlJc w:val="left"/>
+      <w:pPr>
+        <w:ind w:left="4320" w:hanging="360"/>
+      </w:pPr>
+      <w:rPr>
+        <w:rFonts w:ascii="Wingdings" w:hAnsi="Wingdings" w:hint="default"/>
+      </w:rPr>
+    </w:lvl>
+    <w:lvl w:ilvl="6" w:tplc="04090001" w:tentative="1">
+      <w:start w:val="1"/>
+      <w:numFmt w:val="bullet"/>
+      <w:lvlText w:val=""/>
+      <w:lvlJc w:val="left"/>
+      <w:pPr>
+        <w:ind w:left="5040" w:hanging="360"/>
+      </w:pPr>
+      <w:rPr>
+        <w:rFonts w:ascii="Symbol" w:hAnsi="Symbol" w:hint="default"/>
+      </w:rPr>
+    </w:lvl>
+    <w:lvl w:ilvl="7" w:tplc="04090003" w:tentative="1">
+      <w:start w:val="1"/>
+      <w:numFmt w:val="bullet"/>
+      <w:lvlText w:val="o"/>
+      <w:lvlJc w:val="left"/>
+      <w:pPr>
+        <w:ind w:left="5760" w:hanging="360"/>
+      </w:pPr>
+      <w:rPr>
+        <w:rFonts w:ascii="Courier New" w:hAnsi="Courier New" w:cs="Courier New" w:hint="default"/>
+      </w:rPr>
+    </w:lvl>
+    <w:lvl w:ilvl="8" w:tplc="04090005" w:tentative="1">
+      <w:start w:val="1"/>
+      <w:numFmt w:val="bullet"/>
+      <w:lvlText w:val=""/>
+      <w:lvlJc w:val="left"/>
+      <w:pPr>
+        <w:ind w:left="6480" w:hanging="360"/>
+      </w:pPr>
+      <w:rPr>
+        <w:rFonts w:ascii="Wingdings" w:hAnsi="Wingdings" w:hint="default"/>
+      </w:rPr>
+    </w:lvl>
+  </w:abstractNum>
+  <w:abstractNum w:abstractNumId="9" w15:restartNumberingAfterBreak="0">
     <w:nsid w:val="54A45D2A"/>
     <w:multiLevelType w:val="hybridMultilevel"/>
     <w:tmpl w:val="EE7EDDAA"/>
@@ -23615,7 +25040,7 @@
       </w:pPr>
     </w:lvl>
   </w:abstractNum>
-  <w:abstractNum w:abstractNumId="8" w15:restartNumberingAfterBreak="0">
+  <w:abstractNum w:abstractNumId="10" w15:restartNumberingAfterBreak="0">
     <w:nsid w:val="57133BFA"/>
     <w:multiLevelType w:val="hybridMultilevel"/>
     <w:tmpl w:val="05F254FA"/>
@@ -23704,7 +25129,7 @@
       </w:pPr>
     </w:lvl>
   </w:abstractNum>
-  <w:abstractNum w:abstractNumId="9" w15:restartNumberingAfterBreak="0">
+  <w:abstractNum w:abstractNumId="11" w15:restartNumberingAfterBreak="0">
     <w:nsid w:val="5ADC0038"/>
     <w:multiLevelType w:val="hybridMultilevel"/>
     <w:tmpl w:val="10F29440"/>
@@ -23793,7 +25218,7 @@
       </w:pPr>
     </w:lvl>
   </w:abstractNum>
-  <w:abstractNum w:abstractNumId="10" w15:restartNumberingAfterBreak="0">
+  <w:abstractNum w:abstractNumId="12" w15:restartNumberingAfterBreak="0">
     <w:nsid w:val="5B7B45BE"/>
     <w:multiLevelType w:val="multilevel"/>
     <w:tmpl w:val="A1E4286C"/>
@@ -23897,7 +25322,7 @@
       </w:rPr>
     </w:lvl>
   </w:abstractNum>
-  <w:abstractNum w:abstractNumId="11" w15:restartNumberingAfterBreak="0">
+  <w:abstractNum w:abstractNumId="13" w15:restartNumberingAfterBreak="0">
     <w:nsid w:val="5F2E3E17"/>
     <w:multiLevelType w:val="hybridMultilevel"/>
     <w:tmpl w:val="1B7E3A6A"/>
@@ -23987,28 +25412,28 @@
     </w:lvl>
   </w:abstractNum>
   <w:num w:numId="1">
+    <w:abstractNumId w:val="5"/>
+  </w:num>
+  <w:num w:numId="2">
+    <w:abstractNumId w:val="12"/>
+  </w:num>
+  <w:num w:numId="3">
+    <w:abstractNumId w:val="13"/>
+  </w:num>
+  <w:num w:numId="4">
+    <w:abstractNumId w:val="7"/>
+  </w:num>
+  <w:num w:numId="5">
     <w:abstractNumId w:val="4"/>
   </w:num>
-  <w:num w:numId="2">
-    <w:abstractNumId w:val="10"/>
-  </w:num>
-  <w:num w:numId="3">
-    <w:abstractNumId w:val="11"/>
-  </w:num>
-  <w:num w:numId="4">
+  <w:num w:numId="6">
     <w:abstractNumId w:val="6"/>
-  </w:num>
-  <w:num w:numId="5">
-    <w:abstractNumId w:val="3"/>
-  </w:num>
-  <w:num w:numId="6">
-    <w:abstractNumId w:val="5"/>
   </w:num>
   <w:num w:numId="7">
     <w:abstractNumId w:val="2"/>
   </w:num>
   <w:num w:numId="8">
-    <w:abstractNumId w:val="9"/>
+    <w:abstractNumId w:val="11"/>
   </w:num>
   <w:num w:numId="9">
     <w:abstractNumId w:val="1"/>
@@ -24017,9 +25442,15 @@
     <w:abstractNumId w:val="0"/>
   </w:num>
   <w:num w:numId="11">
-    <w:abstractNumId w:val="7"/>
+    <w:abstractNumId w:val="9"/>
   </w:num>
   <w:num w:numId="12">
+    <w:abstractNumId w:val="10"/>
+  </w:num>
+  <w:num w:numId="13">
+    <w:abstractNumId w:val="3"/>
+  </w:num>
+  <w:num w:numId="14">
     <w:abstractNumId w:val="8"/>
   </w:num>
 </w:numbering>
@@ -24160,6 +25591,7 @@
     <w:lsdException w:name="HTML Sample" w:semiHidden="1" w:unhideWhenUsed="1"/>
     <w:lsdException w:name="HTML Typewriter" w:semiHidden="1" w:unhideWhenUsed="1"/>
     <w:lsdException w:name="HTML Variable" w:semiHidden="1" w:unhideWhenUsed="1"/>
+    <w:lsdException w:name="Normal Table" w:semiHidden="1" w:unhideWhenUsed="1"/>
     <w:lsdException w:name="annotation subject" w:semiHidden="1" w:unhideWhenUsed="1"/>
     <w:lsdException w:name="No List" w:semiHidden="1" w:unhideWhenUsed="1"/>
     <w:lsdException w:name="Outline List 1" w:semiHidden="1" w:unhideWhenUsed="1"/>
@@ -24203,8 +25635,10 @@
     <w:lsdException w:name="Table Elegant" w:semiHidden="1" w:unhideWhenUsed="1"/>
     <w:lsdException w:name="Table Professional" w:semiHidden="1" w:unhideWhenUsed="1"/>
     <w:lsdException w:name="Table Subtle 1" w:semiHidden="1" w:unhideWhenUsed="1"/>
+    <w:lsdException w:name="Table Subtle 2" w:semiHidden="1" w:unhideWhenUsed="1"/>
     <w:lsdException w:name="Table Web 1" w:semiHidden="1" w:unhideWhenUsed="1"/>
     <w:lsdException w:name="Table Web 2" w:semiHidden="1" w:unhideWhenUsed="1"/>
+    <w:lsdException w:name="Table Web 3" w:semiHidden="1" w:unhideWhenUsed="1"/>
     <w:lsdException w:name="Balloon Text" w:semiHidden="1" w:unhideWhenUsed="1"/>
     <w:lsdException w:name="Table Grid" w:uiPriority="39"/>
     <w:lsdException w:name="Table Theme" w:semiHidden="1" w:unhideWhenUsed="1"/>
@@ -24959,7 +26393,7 @@
 </file>
 
 <file path=customXml/itemProps1.xml><?xml version="1.0" encoding="utf-8"?>
-<ds:datastoreItem xmlns:ds="http://schemas.openxmlformats.org/officeDocument/2006/customXml" ds:itemID="{41AEDF8C-354A-4FF3-B60A-8BE35CF7121E}">
+<ds:datastoreItem xmlns:ds="http://schemas.openxmlformats.org/officeDocument/2006/customXml" ds:itemID="{D27C6B97-F81B-49C2-AA11-AAFF30F1B1DB}">
   <ds:schemaRefs>
     <ds:schemaRef ds:uri="http://schemas.openxmlformats.org/officeDocument/2006/bibliography"/>
   </ds:schemaRefs>

</xml_diff>